<commit_message>
sumber dari pustaka utama pertama
</commit_message>
<xml_diff>
--- a/Silabus/04_-_TE201416_-_Sinyal_dan_Sistem_RPS.docx
+++ b/Silabus/04_-_TE201416_-_Sinyal_dan_Sistem_RPS.docx
@@ -2425,8 +2425,6 @@
               </w:rPr>
               <w:t>, Second Edition</w:t>
             </w:r>
-            <w:bookmarkStart w:id="0" w:name="_GoBack"/>
-            <w:bookmarkEnd w:id="0"/>
             <w:r>
               <w:rPr>
                 <w:rFonts w:ascii="Calibri" w:hAnsi="Calibri" w:eastAsia="Calibri" w:cs="Calibri"/>
@@ -3455,15 +3453,15 @@
       </w:tblPr>
       <w:tblGrid>
         <w:gridCol w:w="908"/>
-        <w:gridCol w:w="3074"/>
-        <w:gridCol w:w="2467"/>
-        <w:gridCol w:w="1677"/>
+        <w:gridCol w:w="3015"/>
+        <w:gridCol w:w="2433"/>
+        <w:gridCol w:w="1676"/>
         <w:gridCol w:w="1016"/>
-        <w:gridCol w:w="1472"/>
-        <w:gridCol w:w="2400"/>
+        <w:gridCol w:w="1458"/>
+        <w:gridCol w:w="2352"/>
         <w:gridCol w:w="771"/>
         <w:gridCol w:w="892"/>
-        <w:gridCol w:w="938"/>
+        <w:gridCol w:w="1094"/>
       </w:tblGrid>
       <w:tr>
         <w:tblPrEx>
@@ -3662,7 +3660,8 @@
         </w:tc>
         <w:tc>
           <w:tcPr>
-            <w:tcW w:w="0" w:type="auto"/>
+            <w:tcW w:w="892" w:type="dxa"/>
+            <w:vMerge w:val="restart"/>
             <w:shd w:val="clear" w:color="auto" w:fill="D8D8D8" w:themeFill="background1" w:themeFillShade="D9"/>
             <w:vAlign w:val="center"/>
           </w:tcPr>
@@ -3690,7 +3689,8 @@
         </w:tc>
         <w:tc>
           <w:tcPr>
-            <w:tcW w:w="0" w:type="auto"/>
+            <w:tcW w:w="1094" w:type="dxa"/>
+            <w:vMerge w:val="restart"/>
             <w:shd w:val="clear" w:color="auto" w:fill="D8D8D8" w:themeFill="background1" w:themeFillShade="D9"/>
             <w:vAlign w:val="center"/>
           </w:tcPr>
@@ -3727,6 +3727,12 @@
             <w:insideH w:val="single" w:color="auto" w:sz="4" w:space="0"/>
             <w:insideV w:val="single" w:color="auto" w:sz="4" w:space="0"/>
           </w:tblBorders>
+          <w:tblCellMar>
+            <w:top w:w="0" w:type="dxa"/>
+            <w:left w:w="108" w:type="dxa"/>
+            <w:bottom w:w="0" w:type="dxa"/>
+            <w:right w:w="108" w:type="dxa"/>
+          </w:tblCellMar>
         </w:tblPrEx>
         <w:trPr>
           <w:jc w:val="center"/>
@@ -3902,7 +3908,9 @@
         </w:tc>
         <w:tc>
           <w:tcPr>
-            <w:tcW w:w="0" w:type="auto"/>
+            <w:tcW w:w="892" w:type="dxa"/>
+            <w:vMerge w:val="continue"/>
+            <w:tcBorders/>
           </w:tcPr>
           <w:p>
             <w:pPr>
@@ -3918,7 +3926,9 @@
         </w:tc>
         <w:tc>
           <w:tcPr>
-            <w:tcW w:w="0" w:type="auto"/>
+            <w:tcW w:w="1094" w:type="dxa"/>
+            <w:vMerge w:val="continue"/>
+            <w:tcBorders/>
           </w:tcPr>
           <w:p>
             <w:pPr>
@@ -3943,6 +3953,12 @@
             <w:insideH w:val="single" w:color="auto" w:sz="4" w:space="0"/>
             <w:insideV w:val="single" w:color="auto" w:sz="4" w:space="0"/>
           </w:tblBorders>
+          <w:tblCellMar>
+            <w:top w:w="0" w:type="dxa"/>
+            <w:left w:w="108" w:type="dxa"/>
+            <w:bottom w:w="0" w:type="dxa"/>
+            <w:right w:w="108" w:type="dxa"/>
+          </w:tblCellMar>
         </w:tblPrEx>
         <w:trPr>
           <w:jc w:val="center"/>
@@ -4409,6 +4425,35 @@
             </w:pPr>
             <w:r>
               <w:rPr>
+                <w:rFonts w:hint="default" w:eastAsia="Quattrocento Sans" w:cs="Calibri"/>
+                <w:b w:val="0"/>
+                <w:bCs/>
+                <w:sz w:val="22"/>
+                <w:szCs w:val="22"/>
+                <w:lang w:val="en"/>
+              </w:rPr>
+              <w:t>Kontrak perkuliahan;</w:t>
+            </w:r>
+          </w:p>
+          <w:p>
+            <w:pPr>
+              <w:numPr>
+                <w:ilvl w:val="0"/>
+                <w:numId w:val="7"/>
+              </w:numPr>
+              <w:spacing w:after="0" w:line="240" w:lineRule="auto"/>
+              <w:ind w:left="425" w:leftChars="0" w:hanging="425" w:firstLineChars="0"/>
+              <w:jc w:val="left"/>
+              <w:rPr>
+                <w:rFonts w:hint="default" w:ascii="Calibri" w:hAnsi="Calibri" w:eastAsia="Quattrocento Sans" w:cs="Calibri"/>
+                <w:b w:val="0"/>
+                <w:bCs/>
+                <w:sz w:val="22"/>
+                <w:szCs w:val="22"/>
+              </w:rPr>
+            </w:pPr>
+            <w:r>
+              <w:rPr>
                 <w:rFonts w:hint="default" w:ascii="Calibri" w:hAnsi="Calibri" w:eastAsia="Quattrocento Sans" w:cs="Calibri"/>
                 <w:b w:val="0"/>
                 <w:bCs/>
@@ -4888,16 +4933,63 @@
           </w:tcPr>
           <w:p>
             <w:pPr>
-              <w:spacing w:after="0" w:line="240" w:lineRule="auto"/>
-              <w:jc w:val="center"/>
-              <w:rPr>
-                <w:rFonts w:hint="default" w:ascii="Calibri" w:hAnsi="Calibri" w:eastAsia="Quattrocento Sans" w:cs="Calibri"/>
-                <w:b w:val="0"/>
-                <w:bCs/>
-                <w:sz w:val="22"/>
-                <w:szCs w:val="22"/>
-              </w:rPr>
-            </w:pPr>
+              <w:numPr>
+                <w:ilvl w:val="0"/>
+                <w:numId w:val="9"/>
+              </w:numPr>
+              <w:spacing w:after="0" w:line="240" w:lineRule="auto"/>
+              <w:ind w:left="432" w:leftChars="0" w:hanging="432" w:firstLineChars="0"/>
+              <w:jc w:val="left"/>
+              <w:rPr>
+                <w:rFonts w:hint="default" w:ascii="Calibri" w:hAnsi="Calibri" w:eastAsia="Quattrocento Sans" w:cs="Calibri"/>
+                <w:b w:val="0"/>
+                <w:bCs/>
+                <w:sz w:val="22"/>
+                <w:szCs w:val="22"/>
+                <w:lang w:val="en"/>
+              </w:rPr>
+            </w:pPr>
+            <w:r>
+              <w:rPr>
+                <w:rFonts w:hint="default" w:eastAsia="Quattrocento Sans" w:cs="Calibri"/>
+                <w:b w:val="0"/>
+                <w:bCs/>
+                <w:sz w:val="22"/>
+                <w:szCs w:val="22"/>
+                <w:lang w:val="en"/>
+              </w:rPr>
+              <w:t>Hal. 1 - 56;</w:t>
+            </w:r>
+          </w:p>
+          <w:p>
+            <w:pPr>
+              <w:numPr>
+                <w:ilvl w:val="0"/>
+                <w:numId w:val="9"/>
+              </w:numPr>
+              <w:spacing w:after="0" w:line="240" w:lineRule="auto"/>
+              <w:ind w:left="432" w:leftChars="0" w:hanging="432" w:firstLineChars="0"/>
+              <w:jc w:val="left"/>
+              <w:rPr>
+                <w:rFonts w:hint="default" w:ascii="Calibri" w:hAnsi="Calibri" w:eastAsia="Quattrocento Sans" w:cs="Calibri"/>
+                <w:b w:val="0"/>
+                <w:bCs/>
+                <w:sz w:val="22"/>
+                <w:szCs w:val="22"/>
+                <w:lang w:val="en"/>
+              </w:rPr>
+            </w:pPr>
+            <w:r>
+              <w:rPr>
+                <w:rFonts w:hint="default" w:eastAsia="Quattrocento Sans" w:cs="Calibri"/>
+                <w:b w:val="0"/>
+                <w:bCs/>
+                <w:sz w:val="22"/>
+                <w:szCs w:val="22"/>
+                <w:lang w:val="en"/>
+              </w:rPr>
+              <w:t xml:space="preserve"> </w:t>
+            </w:r>
           </w:p>
         </w:tc>
       </w:tr>
@@ -5003,7 +5095,7 @@
             <w:pPr>
               <w:numPr>
                 <w:ilvl w:val="0"/>
-                <w:numId w:val="9"/>
+                <w:numId w:val="10"/>
               </w:numPr>
               <w:tabs>
                 <w:tab w:val="clear" w:pos="425"/>
@@ -5034,7 +5126,7 @@
             <w:pPr>
               <w:numPr>
                 <w:ilvl w:val="0"/>
-                <w:numId w:val="9"/>
+                <w:numId w:val="10"/>
               </w:numPr>
               <w:tabs>
                 <w:tab w:val="clear" w:pos="425"/>
@@ -5076,7 +5168,7 @@
             <w:pPr>
               <w:numPr>
                 <w:ilvl w:val="0"/>
-                <w:numId w:val="9"/>
+                <w:numId w:val="10"/>
               </w:numPr>
               <w:tabs>
                 <w:tab w:val="clear" w:pos="425"/>
@@ -5107,7 +5199,7 @@
             <w:pPr>
               <w:numPr>
                 <w:ilvl w:val="0"/>
-                <w:numId w:val="9"/>
+                <w:numId w:val="10"/>
               </w:numPr>
               <w:tabs>
                 <w:tab w:val="clear" w:pos="425"/>
@@ -5149,7 +5241,7 @@
             <w:pPr>
               <w:numPr>
                 <w:ilvl w:val="0"/>
-                <w:numId w:val="9"/>
+                <w:numId w:val="10"/>
               </w:numPr>
               <w:tabs>
                 <w:tab w:val="clear" w:pos="425"/>
@@ -5180,7 +5272,7 @@
             <w:pPr>
               <w:numPr>
                 <w:ilvl w:val="0"/>
-                <w:numId w:val="9"/>
+                <w:numId w:val="10"/>
               </w:numPr>
               <w:tabs>
                 <w:tab w:val="clear" w:pos="425"/>
@@ -5222,7 +5314,7 @@
             <w:pPr>
               <w:numPr>
                 <w:ilvl w:val="0"/>
-                <w:numId w:val="9"/>
+                <w:numId w:val="10"/>
               </w:numPr>
               <w:tabs>
                 <w:tab w:val="clear" w:pos="425"/>
@@ -5253,7 +5345,7 @@
             <w:pPr>
               <w:numPr>
                 <w:ilvl w:val="0"/>
-                <w:numId w:val="9"/>
+                <w:numId w:val="10"/>
               </w:numPr>
               <w:tabs>
                 <w:tab w:val="clear" w:pos="425"/>
@@ -5387,7 +5479,7 @@
             <w:pPr>
               <w:numPr>
                 <w:ilvl w:val="0"/>
-                <w:numId w:val="10"/>
+                <w:numId w:val="11"/>
               </w:numPr>
               <w:spacing w:after="0" w:line="240" w:lineRule="auto"/>
               <w:ind w:left="425" w:leftChars="0" w:hanging="425" w:firstLineChars="0"/>
@@ -5415,7 +5507,7 @@
             <w:pPr>
               <w:numPr>
                 <w:ilvl w:val="0"/>
-                <w:numId w:val="10"/>
+                <w:numId w:val="11"/>
               </w:numPr>
               <w:spacing w:after="0" w:line="240" w:lineRule="auto"/>
               <w:ind w:left="425" w:leftChars="0" w:hanging="425" w:firstLineChars="0"/>
@@ -5443,7 +5535,7 @@
             <w:pPr>
               <w:numPr>
                 <w:ilvl w:val="0"/>
-                <w:numId w:val="10"/>
+                <w:numId w:val="11"/>
               </w:numPr>
               <w:spacing w:after="0" w:line="240" w:lineRule="auto"/>
               <w:ind w:left="425" w:leftChars="0" w:hanging="425" w:firstLineChars="0"/>
@@ -5544,13 +5636,48 @@
         </w:tc>
         <w:tc>
           <w:tcPr>
-            <w:tcW w:w="0" w:type="auto"/>
-            <w:vAlign w:val="center"/>
-          </w:tcPr>
-          <w:p>
-            <w:pPr>
-              <w:spacing w:after="0" w:line="240" w:lineRule="auto"/>
-              <w:jc w:val="center"/>
+            <w:tcW w:w="1094" w:type="dxa"/>
+            <w:vMerge w:val="restart"/>
+            <w:vAlign w:val="center"/>
+          </w:tcPr>
+          <w:p>
+            <w:pPr>
+              <w:numPr>
+                <w:ilvl w:val="0"/>
+                <w:numId w:val="12"/>
+              </w:numPr>
+              <w:spacing w:after="0" w:line="240" w:lineRule="auto"/>
+              <w:ind w:left="432" w:leftChars="0" w:hanging="432" w:firstLineChars="0"/>
+              <w:jc w:val="left"/>
+              <w:rPr>
+                <w:rFonts w:hint="default" w:ascii="Calibri" w:hAnsi="Calibri" w:eastAsia="Quattrocento Sans" w:cs="Calibri"/>
+                <w:b w:val="0"/>
+                <w:bCs/>
+                <w:sz w:val="22"/>
+                <w:szCs w:val="22"/>
+              </w:rPr>
+            </w:pPr>
+            <w:r>
+              <w:rPr>
+                <w:rFonts w:hint="default" w:eastAsia="Quattrocento Sans" w:cs="Calibri"/>
+                <w:b w:val="0"/>
+                <w:bCs/>
+                <w:sz w:val="22"/>
+                <w:szCs w:val="22"/>
+                <w:lang w:val="en"/>
+              </w:rPr>
+              <w:t>Hal. 74 - 137;</w:t>
+            </w:r>
+          </w:p>
+          <w:p>
+            <w:pPr>
+              <w:numPr>
+                <w:ilvl w:val="0"/>
+                <w:numId w:val="12"/>
+              </w:numPr>
+              <w:spacing w:after="0" w:line="240" w:lineRule="auto"/>
+              <w:ind w:left="432" w:leftChars="0" w:hanging="432" w:firstLineChars="0"/>
+              <w:jc w:val="left"/>
               <w:rPr>
                 <w:rFonts w:hint="default" w:ascii="Calibri" w:hAnsi="Calibri" w:eastAsia="Quattrocento Sans" w:cs="Calibri"/>
                 <w:b w:val="0"/>
@@ -5785,7 +5912,9 @@
         </w:tc>
         <w:tc>
           <w:tcPr>
-            <w:tcW w:w="0" w:type="auto"/>
+            <w:tcW w:w="1094" w:type="dxa"/>
+            <w:vMerge w:val="continue"/>
+            <w:tcBorders/>
             <w:vAlign w:val="center"/>
           </w:tcPr>
           <w:p>
@@ -5855,7 +5984,7 @@
         </w:tc>
         <w:tc>
           <w:tcPr>
-            <w:tcW w:w="3074" w:type="dxa"/>
+            <w:tcW w:w="3015" w:type="dxa"/>
             <w:vMerge w:val="restart"/>
             <w:vAlign w:val="center"/>
           </w:tcPr>
@@ -5887,7 +6016,7 @@
         </w:tc>
         <w:tc>
           <w:tcPr>
-            <w:tcW w:w="2467" w:type="dxa"/>
+            <w:tcW w:w="2433" w:type="dxa"/>
             <w:vMerge w:val="restart"/>
             <w:vAlign w:val="center"/>
           </w:tcPr>
@@ -5895,7 +6024,7 @@
             <w:pPr>
               <w:numPr>
                 <w:ilvl w:val="0"/>
-                <w:numId w:val="11"/>
+                <w:numId w:val="13"/>
               </w:numPr>
               <w:tabs>
                 <w:tab w:val="clear" w:pos="425"/>
@@ -5926,7 +6055,7 @@
             <w:pPr>
               <w:numPr>
                 <w:ilvl w:val="0"/>
-                <w:numId w:val="11"/>
+                <w:numId w:val="13"/>
               </w:numPr>
               <w:tabs>
                 <w:tab w:val="clear" w:pos="425"/>
@@ -5956,7 +6085,7 @@
         </w:tc>
         <w:tc>
           <w:tcPr>
-            <w:tcW w:w="1677" w:type="dxa"/>
+            <w:tcW w:w="1676" w:type="dxa"/>
             <w:vMerge w:val="restart"/>
             <w:vAlign w:val="center"/>
           </w:tcPr>
@@ -6019,7 +6148,7 @@
         </w:tc>
         <w:tc>
           <w:tcPr>
-            <w:tcW w:w="1472" w:type="dxa"/>
+            <w:tcW w:w="1458" w:type="dxa"/>
             <w:vMerge w:val="restart"/>
             <w:vAlign w:val="center"/>
           </w:tcPr>
@@ -6051,7 +6180,7 @@
         </w:tc>
         <w:tc>
           <w:tcPr>
-            <w:tcW w:w="2400" w:type="dxa"/>
+            <w:tcW w:w="2352" w:type="dxa"/>
             <w:vMerge w:val="restart"/>
             <w:vAlign w:val="center"/>
           </w:tcPr>
@@ -6059,7 +6188,7 @@
             <w:pPr>
               <w:numPr>
                 <w:ilvl w:val="0"/>
-                <w:numId w:val="12"/>
+                <w:numId w:val="14"/>
               </w:numPr>
               <w:tabs>
                 <w:tab w:val="clear" w:pos="425"/>
@@ -6185,13 +6314,48 @@
         </w:tc>
         <w:tc>
           <w:tcPr>
-            <w:tcW w:w="0" w:type="auto"/>
-            <w:vAlign w:val="center"/>
-          </w:tcPr>
-          <w:p>
-            <w:pPr>
-              <w:spacing w:after="0" w:line="240" w:lineRule="auto"/>
-              <w:jc w:val="center"/>
+            <w:tcW w:w="1094" w:type="dxa"/>
+            <w:vMerge w:val="restart"/>
+            <w:vAlign w:val="center"/>
+          </w:tcPr>
+          <w:p>
+            <w:pPr>
+              <w:numPr>
+                <w:ilvl w:val="0"/>
+                <w:numId w:val="15"/>
+              </w:numPr>
+              <w:spacing w:after="0" w:line="240" w:lineRule="auto"/>
+              <w:ind w:left="432" w:leftChars="0" w:hanging="432" w:firstLineChars="0"/>
+              <w:jc w:val="left"/>
+              <w:rPr>
+                <w:rFonts w:hint="default" w:ascii="Calibri" w:hAnsi="Calibri" w:eastAsia="Quattrocento Sans" w:cs="Calibri"/>
+                <w:b w:val="0"/>
+                <w:bCs/>
+                <w:sz w:val="22"/>
+                <w:szCs w:val="22"/>
+              </w:rPr>
+            </w:pPr>
+            <w:r>
+              <w:rPr>
+                <w:rFonts w:hint="default" w:eastAsia="Quattrocento Sans" w:cs="Calibri"/>
+                <w:b w:val="0"/>
+                <w:bCs/>
+                <w:sz w:val="22"/>
+                <w:szCs w:val="22"/>
+                <w:lang w:val="en"/>
+              </w:rPr>
+              <w:t>Hal. 177 - 250;</w:t>
+            </w:r>
+          </w:p>
+          <w:p>
+            <w:pPr>
+              <w:numPr>
+                <w:ilvl w:val="0"/>
+                <w:numId w:val="15"/>
+              </w:numPr>
+              <w:spacing w:after="0" w:line="240" w:lineRule="auto"/>
+              <w:ind w:left="432" w:leftChars="0" w:hanging="432" w:firstLineChars="0"/>
+              <w:jc w:val="left"/>
               <w:rPr>
                 <w:rFonts w:hint="default" w:ascii="Calibri" w:hAnsi="Calibri" w:eastAsia="Quattrocento Sans" w:cs="Calibri"/>
                 <w:b w:val="0"/>
@@ -6253,7 +6417,7 @@
         </w:tc>
         <w:tc>
           <w:tcPr>
-            <w:tcW w:w="3074" w:type="dxa"/>
+            <w:tcW w:w="3015" w:type="dxa"/>
             <w:vMerge w:val="continue"/>
             <w:vAlign w:val="center"/>
           </w:tcPr>
@@ -6274,7 +6438,7 @@
         </w:tc>
         <w:tc>
           <w:tcPr>
-            <w:tcW w:w="2467" w:type="dxa"/>
+            <w:tcW w:w="2433" w:type="dxa"/>
             <w:vMerge w:val="continue"/>
             <w:vAlign w:val="center"/>
           </w:tcPr>
@@ -6299,7 +6463,7 @@
         </w:tc>
         <w:tc>
           <w:tcPr>
-            <w:tcW w:w="1677" w:type="dxa"/>
+            <w:tcW w:w="1676" w:type="dxa"/>
             <w:vMerge w:val="continue"/>
             <w:vAlign w:val="center"/>
           </w:tcPr>
@@ -6351,7 +6515,7 @@
         </w:tc>
         <w:tc>
           <w:tcPr>
-            <w:tcW w:w="1472" w:type="dxa"/>
+            <w:tcW w:w="1458" w:type="dxa"/>
             <w:vMerge w:val="continue"/>
             <w:vAlign w:val="center"/>
           </w:tcPr>
@@ -6372,7 +6536,7 @@
         </w:tc>
         <w:tc>
           <w:tcPr>
-            <w:tcW w:w="2400" w:type="dxa"/>
+            <w:tcW w:w="2352" w:type="dxa"/>
             <w:vMerge w:val="continue"/>
             <w:vAlign w:val="center"/>
           </w:tcPr>
@@ -6449,7 +6613,9 @@
         </w:tc>
         <w:tc>
           <w:tcPr>
-            <w:tcW w:w="938" w:type="dxa"/>
+            <w:tcW w:w="1094" w:type="dxa"/>
+            <w:vMerge w:val="continue"/>
+            <w:tcBorders/>
             <w:vAlign w:val="center"/>
           </w:tcPr>
           <w:p>
@@ -6517,7 +6683,7 @@
         </w:tc>
         <w:tc>
           <w:tcPr>
-            <w:tcW w:w="3074" w:type="dxa"/>
+            <w:tcW w:w="3015" w:type="dxa"/>
             <w:vMerge w:val="restart"/>
             <w:vAlign w:val="center"/>
           </w:tcPr>
@@ -6549,7 +6715,7 @@
         </w:tc>
         <w:tc>
           <w:tcPr>
-            <w:tcW w:w="2467" w:type="dxa"/>
+            <w:tcW w:w="2433" w:type="dxa"/>
             <w:vMerge w:val="restart"/>
             <w:vAlign w:val="center"/>
           </w:tcPr>
@@ -6557,7 +6723,7 @@
             <w:pPr>
               <w:numPr>
                 <w:ilvl w:val="0"/>
-                <w:numId w:val="13"/>
+                <w:numId w:val="16"/>
               </w:numPr>
               <w:tabs>
                 <w:tab w:val="clear" w:pos="425"/>
@@ -6609,7 +6775,7 @@
             <w:pPr>
               <w:numPr>
                 <w:ilvl w:val="0"/>
-                <w:numId w:val="13"/>
+                <w:numId w:val="16"/>
               </w:numPr>
               <w:tabs>
                 <w:tab w:val="clear" w:pos="425"/>
@@ -6651,7 +6817,7 @@
             <w:pPr>
               <w:numPr>
                 <w:ilvl w:val="0"/>
-                <w:numId w:val="13"/>
+                <w:numId w:val="16"/>
               </w:numPr>
               <w:tabs>
                 <w:tab w:val="clear" w:pos="425"/>
@@ -6692,7 +6858,7 @@
         </w:tc>
         <w:tc>
           <w:tcPr>
-            <w:tcW w:w="1677" w:type="dxa"/>
+            <w:tcW w:w="1676" w:type="dxa"/>
             <w:vMerge w:val="restart"/>
             <w:vAlign w:val="center"/>
           </w:tcPr>
@@ -6767,7 +6933,7 @@
         </w:tc>
         <w:tc>
           <w:tcPr>
-            <w:tcW w:w="1472" w:type="dxa"/>
+            <w:tcW w:w="1458" w:type="dxa"/>
             <w:vMerge w:val="restart"/>
             <w:vAlign w:val="center"/>
           </w:tcPr>
@@ -6799,7 +6965,7 @@
         </w:tc>
         <w:tc>
           <w:tcPr>
-            <w:tcW w:w="2400" w:type="dxa"/>
+            <w:tcW w:w="2352" w:type="dxa"/>
             <w:vMerge w:val="restart"/>
             <w:vAlign w:val="center"/>
           </w:tcPr>
@@ -6807,7 +6973,7 @@
             <w:pPr>
               <w:numPr>
                 <w:ilvl w:val="0"/>
-                <w:numId w:val="14"/>
+                <w:numId w:val="17"/>
               </w:numPr>
               <w:tabs>
                 <w:tab w:val="clear" w:pos="425"/>
@@ -6900,12 +7066,47 @@
         </w:tc>
         <w:tc>
           <w:tcPr>
-            <w:tcW w:w="938" w:type="dxa"/>
-            <w:vAlign w:val="center"/>
-          </w:tcPr>
-          <w:p>
-            <w:pPr>
-              <w:spacing w:after="0" w:line="240" w:lineRule="auto"/>
+            <w:tcW w:w="1094" w:type="dxa"/>
+            <w:vMerge w:val="restart"/>
+            <w:vAlign w:val="center"/>
+          </w:tcPr>
+          <w:p>
+            <w:pPr>
+              <w:numPr>
+                <w:ilvl w:val="0"/>
+                <w:numId w:val="18"/>
+              </w:numPr>
+              <w:spacing w:after="0" w:line="240" w:lineRule="auto"/>
+              <w:ind w:left="432" w:leftChars="0" w:hanging="432" w:firstLineChars="0"/>
+              <w:jc w:val="center"/>
+              <w:rPr>
+                <w:rFonts w:hint="default" w:ascii="Calibri" w:hAnsi="Calibri" w:eastAsia="Quattrocento Sans" w:cs="Calibri"/>
+                <w:b w:val="0"/>
+                <w:bCs/>
+                <w:sz w:val="22"/>
+                <w:szCs w:val="22"/>
+              </w:rPr>
+            </w:pPr>
+            <w:r>
+              <w:rPr>
+                <w:rFonts w:hint="default" w:eastAsia="Quattrocento Sans" w:cs="Calibri"/>
+                <w:b w:val="0"/>
+                <w:bCs/>
+                <w:sz w:val="22"/>
+                <w:szCs w:val="22"/>
+                <w:lang w:val="en"/>
+              </w:rPr>
+              <w:t>Hal. 284 - 334;</w:t>
+            </w:r>
+          </w:p>
+          <w:p>
+            <w:pPr>
+              <w:numPr>
+                <w:ilvl w:val="0"/>
+                <w:numId w:val="18"/>
+              </w:numPr>
+              <w:spacing w:after="0" w:line="240" w:lineRule="auto"/>
+              <w:ind w:left="432" w:leftChars="0" w:hanging="432" w:firstLineChars="0"/>
               <w:jc w:val="center"/>
               <w:rPr>
                 <w:rFonts w:hint="default" w:ascii="Calibri" w:hAnsi="Calibri" w:eastAsia="Quattrocento Sans" w:cs="Calibri"/>
@@ -6968,7 +7169,7 @@
         </w:tc>
         <w:tc>
           <w:tcPr>
-            <w:tcW w:w="3074" w:type="dxa"/>
+            <w:tcW w:w="3015" w:type="dxa"/>
             <w:vMerge w:val="continue"/>
             <w:vAlign w:val="center"/>
           </w:tcPr>
@@ -6988,7 +7189,7 @@
         </w:tc>
         <w:tc>
           <w:tcPr>
-            <w:tcW w:w="2467" w:type="dxa"/>
+            <w:tcW w:w="2433" w:type="dxa"/>
             <w:vMerge w:val="continue"/>
             <w:vAlign w:val="center"/>
           </w:tcPr>
@@ -7008,7 +7209,7 @@
         </w:tc>
         <w:tc>
           <w:tcPr>
-            <w:tcW w:w="1677" w:type="dxa"/>
+            <w:tcW w:w="1676" w:type="dxa"/>
             <w:vMerge w:val="continue"/>
             <w:vAlign w:val="center"/>
           </w:tcPr>
@@ -7048,7 +7249,7 @@
         </w:tc>
         <w:tc>
           <w:tcPr>
-            <w:tcW w:w="1472" w:type="dxa"/>
+            <w:tcW w:w="1458" w:type="dxa"/>
             <w:vMerge w:val="continue"/>
             <w:vAlign w:val="center"/>
           </w:tcPr>
@@ -7068,7 +7269,7 @@
         </w:tc>
         <w:tc>
           <w:tcPr>
-            <w:tcW w:w="2400" w:type="dxa"/>
+            <w:tcW w:w="2352" w:type="dxa"/>
             <w:vMerge w:val="continue"/>
             <w:vAlign w:val="center"/>
           </w:tcPr>
@@ -7139,7 +7340,9 @@
         </w:tc>
         <w:tc>
           <w:tcPr>
-            <w:tcW w:w="938" w:type="dxa"/>
+            <w:tcW w:w="1094" w:type="dxa"/>
+            <w:vMerge w:val="continue"/>
+            <w:tcBorders/>
             <w:vAlign w:val="center"/>
           </w:tcPr>
           <w:p>
@@ -7329,7 +7532,7 @@
             <w:pPr>
               <w:numPr>
                 <w:ilvl w:val="0"/>
-                <w:numId w:val="15"/>
+                <w:numId w:val="19"/>
               </w:numPr>
               <w:spacing w:after="0" w:line="240" w:lineRule="auto"/>
               <w:ind w:left="425" w:leftChars="0" w:hanging="425" w:firstLineChars="0"/>
@@ -7378,7 +7581,7 @@
             <w:pPr>
               <w:numPr>
                 <w:ilvl w:val="0"/>
-                <w:numId w:val="15"/>
+                <w:numId w:val="19"/>
               </w:numPr>
               <w:spacing w:after="0" w:line="240" w:lineRule="auto"/>
               <w:ind w:left="425" w:leftChars="0" w:hanging="425" w:firstLineChars="0"/>
@@ -7406,7 +7609,7 @@
             <w:pPr>
               <w:numPr>
                 <w:ilvl w:val="0"/>
-                <w:numId w:val="15"/>
+                <w:numId w:val="19"/>
               </w:numPr>
               <w:spacing w:after="0" w:line="240" w:lineRule="auto"/>
               <w:ind w:left="425" w:leftChars="0" w:hanging="425" w:firstLineChars="0"/>
@@ -7445,7 +7648,7 @@
             <w:pPr>
               <w:numPr>
                 <w:ilvl w:val="0"/>
-                <w:numId w:val="15"/>
+                <w:numId w:val="19"/>
               </w:numPr>
               <w:spacing w:after="0" w:line="240" w:lineRule="auto"/>
               <w:ind w:left="425" w:leftChars="0" w:hanging="425" w:firstLineChars="0"/>
@@ -7625,7 +7828,7 @@
             <w:pPr>
               <w:numPr>
                 <w:ilvl w:val="0"/>
-                <w:numId w:val="16"/>
+                <w:numId w:val="20"/>
               </w:numPr>
               <w:spacing w:after="0" w:line="240" w:lineRule="auto"/>
               <w:ind w:left="425" w:leftChars="0" w:hanging="425" w:firstLineChars="0"/>
@@ -7653,7 +7856,7 @@
             <w:pPr>
               <w:numPr>
                 <w:ilvl w:val="0"/>
-                <w:numId w:val="16"/>
+                <w:numId w:val="20"/>
               </w:numPr>
               <w:spacing w:after="0" w:line="240" w:lineRule="auto"/>
               <w:ind w:left="425" w:leftChars="0" w:hanging="425" w:firstLineChars="0"/>
@@ -7702,7 +7905,7 @@
             <w:pPr>
               <w:numPr>
                 <w:ilvl w:val="0"/>
-                <w:numId w:val="16"/>
+                <w:numId w:val="20"/>
               </w:numPr>
               <w:spacing w:after="0" w:line="240" w:lineRule="auto"/>
               <w:ind w:left="425" w:leftChars="0" w:hanging="425" w:firstLineChars="0"/>
@@ -7823,13 +8026,47 @@
         </w:tc>
         <w:tc>
           <w:tcPr>
-            <w:tcW w:w="938" w:type="dxa"/>
-            <w:vAlign w:val="center"/>
-          </w:tcPr>
-          <w:p>
-            <w:pPr>
-              <w:spacing w:after="0" w:line="240" w:lineRule="auto"/>
-              <w:jc w:val="center"/>
+            <w:tcW w:w="1094" w:type="dxa"/>
+            <w:vAlign w:val="center"/>
+          </w:tcPr>
+          <w:p>
+            <w:pPr>
+              <w:numPr>
+                <w:ilvl w:val="0"/>
+                <w:numId w:val="21"/>
+              </w:numPr>
+              <w:spacing w:after="0" w:line="240" w:lineRule="auto"/>
+              <w:ind w:left="432" w:leftChars="0" w:hanging="432" w:firstLineChars="0"/>
+              <w:jc w:val="left"/>
+              <w:rPr>
+                <w:rFonts w:hint="default" w:ascii="Calibri" w:hAnsi="Calibri" w:eastAsia="Quattrocento Sans" w:cs="Calibri"/>
+                <w:b w:val="0"/>
+                <w:bCs/>
+                <w:sz w:val="22"/>
+                <w:szCs w:val="22"/>
+              </w:rPr>
+            </w:pPr>
+            <w:r>
+              <w:rPr>
+                <w:rFonts w:hint="default" w:eastAsia="Quattrocento Sans" w:cs="Calibri"/>
+                <w:b w:val="0"/>
+                <w:bCs/>
+                <w:sz w:val="22"/>
+                <w:szCs w:val="22"/>
+                <w:lang w:val="en"/>
+              </w:rPr>
+              <w:t>Hal. 74 - 137 &amp; 177 - 250;</w:t>
+            </w:r>
+          </w:p>
+          <w:p>
+            <w:pPr>
+              <w:numPr>
+                <w:ilvl w:val="0"/>
+                <w:numId w:val="21"/>
+              </w:numPr>
+              <w:spacing w:after="0" w:line="240" w:lineRule="auto"/>
+              <w:ind w:left="432" w:leftChars="0" w:hanging="432" w:firstLineChars="0"/>
+              <w:jc w:val="left"/>
               <w:rPr>
                 <w:rFonts w:hint="default" w:ascii="Calibri" w:hAnsi="Calibri" w:eastAsia="Quattrocento Sans" w:cs="Calibri"/>
                 <w:b w:val="0"/>
@@ -7891,7 +8128,7 @@
         </w:tc>
         <w:tc>
           <w:tcPr>
-            <w:tcW w:w="3074" w:type="dxa"/>
+            <w:tcW w:w="3015" w:type="dxa"/>
             <w:vMerge w:val="restart"/>
             <w:vAlign w:val="center"/>
           </w:tcPr>
@@ -7951,7 +8188,7 @@
         </w:tc>
         <w:tc>
           <w:tcPr>
-            <w:tcW w:w="2467" w:type="dxa"/>
+            <w:tcW w:w="2433" w:type="dxa"/>
             <w:vMerge w:val="restart"/>
             <w:vAlign w:val="center"/>
           </w:tcPr>
@@ -7959,7 +8196,7 @@
             <w:pPr>
               <w:numPr>
                 <w:ilvl w:val="0"/>
-                <w:numId w:val="17"/>
+                <w:numId w:val="22"/>
               </w:numPr>
               <w:spacing w:after="0" w:line="240" w:lineRule="auto"/>
               <w:ind w:left="425" w:leftChars="0" w:hanging="425" w:firstLineChars="0"/>
@@ -7987,7 +8224,7 @@
             <w:pPr>
               <w:numPr>
                 <w:ilvl w:val="0"/>
-                <w:numId w:val="17"/>
+                <w:numId w:val="22"/>
               </w:numPr>
               <w:spacing w:after="0" w:line="240" w:lineRule="auto"/>
               <w:ind w:left="425" w:leftChars="0" w:hanging="425" w:firstLineChars="0"/>
@@ -8015,7 +8252,7 @@
             <w:pPr>
               <w:numPr>
                 <w:ilvl w:val="0"/>
-                <w:numId w:val="17"/>
+                <w:numId w:val="22"/>
               </w:numPr>
               <w:spacing w:after="0" w:line="240" w:lineRule="auto"/>
               <w:ind w:left="425" w:leftChars="0" w:hanging="425" w:firstLineChars="0"/>
@@ -8043,7 +8280,7 @@
             <w:pPr>
               <w:numPr>
                 <w:ilvl w:val="0"/>
-                <w:numId w:val="17"/>
+                <w:numId w:val="22"/>
               </w:numPr>
               <w:spacing w:after="0" w:line="240" w:lineRule="auto"/>
               <w:ind w:left="425" w:leftChars="0" w:hanging="425" w:firstLineChars="0"/>
@@ -8083,7 +8320,7 @@
         </w:tc>
         <w:tc>
           <w:tcPr>
-            <w:tcW w:w="1677" w:type="dxa"/>
+            <w:tcW w:w="1676" w:type="dxa"/>
             <w:vMerge w:val="restart"/>
             <w:vAlign w:val="center"/>
           </w:tcPr>
@@ -8147,7 +8384,7 @@
         </w:tc>
         <w:tc>
           <w:tcPr>
-            <w:tcW w:w="1472" w:type="dxa"/>
+            <w:tcW w:w="1458" w:type="dxa"/>
             <w:vMerge w:val="restart"/>
             <w:vAlign w:val="center"/>
           </w:tcPr>
@@ -8179,7 +8416,7 @@
         </w:tc>
         <w:tc>
           <w:tcPr>
-            <w:tcW w:w="2400" w:type="dxa"/>
+            <w:tcW w:w="2352" w:type="dxa"/>
             <w:vMerge w:val="restart"/>
             <w:vAlign w:val="center"/>
           </w:tcPr>
@@ -8187,7 +8424,7 @@
             <w:pPr>
               <w:numPr>
                 <w:ilvl w:val="0"/>
-                <w:numId w:val="18"/>
+                <w:numId w:val="23"/>
               </w:numPr>
               <w:tabs>
                 <w:tab w:val="clear" w:pos="425"/>
@@ -8218,7 +8455,7 @@
             <w:pPr>
               <w:numPr>
                 <w:ilvl w:val="0"/>
-                <w:numId w:val="18"/>
+                <w:numId w:val="23"/>
               </w:numPr>
               <w:tabs>
                 <w:tab w:val="clear" w:pos="425"/>
@@ -8311,13 +8548,48 @@
         </w:tc>
         <w:tc>
           <w:tcPr>
-            <w:tcW w:w="938" w:type="dxa"/>
-            <w:vAlign w:val="center"/>
-          </w:tcPr>
-          <w:p>
-            <w:pPr>
-              <w:spacing w:after="0" w:line="240" w:lineRule="auto"/>
-              <w:jc w:val="center"/>
+            <w:tcW w:w="1094" w:type="dxa"/>
+            <w:vMerge w:val="restart"/>
+            <w:vAlign w:val="center"/>
+          </w:tcPr>
+          <w:p>
+            <w:pPr>
+              <w:numPr>
+                <w:ilvl w:val="0"/>
+                <w:numId w:val="24"/>
+              </w:numPr>
+              <w:spacing w:after="0" w:line="240" w:lineRule="auto"/>
+              <w:ind w:left="432" w:leftChars="0" w:hanging="432" w:firstLineChars="0"/>
+              <w:jc w:val="left"/>
+              <w:rPr>
+                <w:rFonts w:hint="default" w:ascii="Calibri" w:hAnsi="Calibri" w:eastAsia="Quattrocento Sans" w:cs="Calibri"/>
+                <w:b w:val="0"/>
+                <w:bCs/>
+                <w:sz w:val="22"/>
+                <w:szCs w:val="22"/>
+              </w:rPr>
+            </w:pPr>
+            <w:r>
+              <w:rPr>
+                <w:rFonts w:hint="default" w:eastAsia="Quattrocento Sans" w:cs="Calibri"/>
+                <w:b w:val="0"/>
+                <w:bCs/>
+                <w:sz w:val="22"/>
+                <w:szCs w:val="22"/>
+                <w:lang w:val="en"/>
+              </w:rPr>
+              <w:t>Hal. 358 - 400;</w:t>
+            </w:r>
+          </w:p>
+          <w:p>
+            <w:pPr>
+              <w:numPr>
+                <w:ilvl w:val="0"/>
+                <w:numId w:val="24"/>
+              </w:numPr>
+              <w:spacing w:after="0" w:line="240" w:lineRule="auto"/>
+              <w:ind w:left="432" w:leftChars="0" w:hanging="432" w:firstLineChars="0"/>
+              <w:jc w:val="left"/>
               <w:rPr>
                 <w:rFonts w:hint="default" w:ascii="Calibri" w:hAnsi="Calibri" w:eastAsia="Quattrocento Sans" w:cs="Calibri"/>
                 <w:b w:val="0"/>
@@ -8379,7 +8651,7 @@
         </w:tc>
         <w:tc>
           <w:tcPr>
-            <w:tcW w:w="3074" w:type="dxa"/>
+            <w:tcW w:w="3015" w:type="dxa"/>
             <w:vMerge w:val="continue"/>
             <w:vAlign w:val="center"/>
           </w:tcPr>
@@ -8399,7 +8671,7 @@
         </w:tc>
         <w:tc>
           <w:tcPr>
-            <w:tcW w:w="2467" w:type="dxa"/>
+            <w:tcW w:w="2433" w:type="dxa"/>
             <w:vMerge w:val="continue"/>
             <w:vAlign w:val="center"/>
           </w:tcPr>
@@ -8419,7 +8691,7 @@
         </w:tc>
         <w:tc>
           <w:tcPr>
-            <w:tcW w:w="1677" w:type="dxa"/>
+            <w:tcW w:w="1676" w:type="dxa"/>
             <w:vMerge w:val="continue"/>
             <w:vAlign w:val="center"/>
           </w:tcPr>
@@ -8459,7 +8731,7 @@
         </w:tc>
         <w:tc>
           <w:tcPr>
-            <w:tcW w:w="1472" w:type="dxa"/>
+            <w:tcW w:w="1458" w:type="dxa"/>
             <w:vMerge w:val="continue"/>
             <w:vAlign w:val="center"/>
           </w:tcPr>
@@ -8479,7 +8751,7 @@
         </w:tc>
         <w:tc>
           <w:tcPr>
-            <w:tcW w:w="2400" w:type="dxa"/>
+            <w:tcW w:w="2352" w:type="dxa"/>
             <w:vMerge w:val="continue"/>
             <w:vAlign w:val="center"/>
           </w:tcPr>
@@ -8550,7 +8822,9 @@
         </w:tc>
         <w:tc>
           <w:tcPr>
-            <w:tcW w:w="938" w:type="dxa"/>
+            <w:tcW w:w="1094" w:type="dxa"/>
+            <w:vMerge w:val="continue"/>
+            <w:tcBorders/>
             <w:vAlign w:val="center"/>
           </w:tcPr>
           <w:p>
@@ -8618,7 +8892,7 @@
         </w:tc>
         <w:tc>
           <w:tcPr>
-            <w:tcW w:w="3074" w:type="dxa"/>
+            <w:tcW w:w="3015" w:type="dxa"/>
             <w:vMerge w:val="restart"/>
             <w:vAlign w:val="center"/>
           </w:tcPr>
@@ -8650,7 +8924,7 @@
         </w:tc>
         <w:tc>
           <w:tcPr>
-            <w:tcW w:w="2467" w:type="dxa"/>
+            <w:tcW w:w="2433" w:type="dxa"/>
             <w:vMerge w:val="restart"/>
             <w:vAlign w:val="center"/>
           </w:tcPr>
@@ -8658,7 +8932,7 @@
             <w:pPr>
               <w:numPr>
                 <w:ilvl w:val="0"/>
-                <w:numId w:val="19"/>
+                <w:numId w:val="25"/>
               </w:numPr>
               <w:spacing w:after="0" w:line="240" w:lineRule="auto"/>
               <w:ind w:left="425" w:leftChars="0" w:hanging="425" w:firstLineChars="0"/>
@@ -8686,7 +8960,7 @@
             <w:pPr>
               <w:numPr>
                 <w:ilvl w:val="0"/>
-                <w:numId w:val="19"/>
+                <w:numId w:val="25"/>
               </w:numPr>
               <w:spacing w:after="0" w:line="240" w:lineRule="auto"/>
               <w:ind w:left="425" w:leftChars="0" w:hanging="425" w:firstLineChars="0"/>
@@ -8714,7 +8988,7 @@
             <w:pPr>
               <w:numPr>
                 <w:ilvl w:val="0"/>
-                <w:numId w:val="19"/>
+                <w:numId w:val="25"/>
               </w:numPr>
               <w:spacing w:after="0" w:line="240" w:lineRule="auto"/>
               <w:ind w:left="425" w:leftChars="0" w:hanging="425" w:firstLineChars="0"/>
@@ -8742,7 +9016,7 @@
             <w:pPr>
               <w:numPr>
                 <w:ilvl w:val="0"/>
-                <w:numId w:val="19"/>
+                <w:numId w:val="25"/>
               </w:numPr>
               <w:spacing w:after="0" w:line="240" w:lineRule="auto"/>
               <w:ind w:left="425" w:leftChars="0" w:hanging="425" w:firstLineChars="0"/>
@@ -8770,7 +9044,7 @@
             <w:pPr>
               <w:numPr>
                 <w:ilvl w:val="0"/>
-                <w:numId w:val="19"/>
+                <w:numId w:val="25"/>
               </w:numPr>
               <w:spacing w:after="0" w:line="240" w:lineRule="auto"/>
               <w:ind w:left="425" w:leftChars="0" w:hanging="425" w:firstLineChars="0"/>
@@ -8798,7 +9072,7 @@
             <w:pPr>
               <w:numPr>
                 <w:ilvl w:val="0"/>
-                <w:numId w:val="19"/>
+                <w:numId w:val="25"/>
               </w:numPr>
               <w:spacing w:after="0" w:line="240" w:lineRule="auto"/>
               <w:ind w:left="425" w:leftChars="0" w:hanging="425" w:firstLineChars="0"/>
@@ -8825,7 +9099,7 @@
         </w:tc>
         <w:tc>
           <w:tcPr>
-            <w:tcW w:w="1677" w:type="dxa"/>
+            <w:tcW w:w="1676" w:type="dxa"/>
             <w:vMerge w:val="restart"/>
             <w:vAlign w:val="center"/>
           </w:tcPr>
@@ -8888,7 +9162,7 @@
         </w:tc>
         <w:tc>
           <w:tcPr>
-            <w:tcW w:w="1472" w:type="dxa"/>
+            <w:tcW w:w="1458" w:type="dxa"/>
             <w:vMerge w:val="restart"/>
             <w:vAlign w:val="center"/>
           </w:tcPr>
@@ -8920,7 +9194,7 @@
         </w:tc>
         <w:tc>
           <w:tcPr>
-            <w:tcW w:w="2400" w:type="dxa"/>
+            <w:tcW w:w="2352" w:type="dxa"/>
             <w:vMerge w:val="restart"/>
             <w:vAlign w:val="center"/>
           </w:tcPr>
@@ -8928,7 +9202,7 @@
             <w:pPr>
               <w:numPr>
                 <w:ilvl w:val="0"/>
-                <w:numId w:val="20"/>
+                <w:numId w:val="26"/>
               </w:numPr>
               <w:spacing w:after="0" w:line="240" w:lineRule="auto"/>
               <w:ind w:left="425" w:leftChars="0" w:hanging="425" w:firstLineChars="0"/>
@@ -8956,7 +9230,7 @@
             <w:pPr>
               <w:numPr>
                 <w:ilvl w:val="0"/>
-                <w:numId w:val="20"/>
+                <w:numId w:val="26"/>
               </w:numPr>
               <w:spacing w:after="0" w:line="240" w:lineRule="auto"/>
               <w:ind w:left="425" w:leftChars="0" w:hanging="425" w:firstLineChars="0"/>
@@ -9057,13 +9331,48 @@
         </w:tc>
         <w:tc>
           <w:tcPr>
-            <w:tcW w:w="938" w:type="dxa"/>
-            <w:vAlign w:val="center"/>
-          </w:tcPr>
-          <w:p>
-            <w:pPr>
-              <w:spacing w:after="0" w:line="240" w:lineRule="auto"/>
-              <w:jc w:val="center"/>
+            <w:tcW w:w="1094" w:type="dxa"/>
+            <w:vMerge w:val="restart"/>
+            <w:vAlign w:val="center"/>
+          </w:tcPr>
+          <w:p>
+            <w:pPr>
+              <w:numPr>
+                <w:ilvl w:val="0"/>
+                <w:numId w:val="27"/>
+              </w:numPr>
+              <w:spacing w:after="0" w:line="240" w:lineRule="auto"/>
+              <w:ind w:left="432" w:leftChars="0" w:hanging="432" w:firstLineChars="0"/>
+              <w:jc w:val="left"/>
+              <w:rPr>
+                <w:rFonts w:hint="default" w:ascii="Calibri" w:hAnsi="Calibri" w:eastAsia="Quattrocento Sans" w:cs="Calibri"/>
+                <w:b w:val="0"/>
+                <w:bCs/>
+                <w:sz w:val="22"/>
+                <w:szCs w:val="22"/>
+              </w:rPr>
+            </w:pPr>
+            <w:r>
+              <w:rPr>
+                <w:rFonts w:hint="default" w:eastAsia="Quattrocento Sans" w:cs="Calibri"/>
+                <w:b w:val="0"/>
+                <w:bCs/>
+                <w:sz w:val="22"/>
+                <w:szCs w:val="22"/>
+                <w:lang w:val="en"/>
+              </w:rPr>
+              <w:t>Hal. 654 - 720;</w:t>
+            </w:r>
+          </w:p>
+          <w:p>
+            <w:pPr>
+              <w:numPr>
+                <w:ilvl w:val="0"/>
+                <w:numId w:val="27"/>
+              </w:numPr>
+              <w:spacing w:after="0" w:line="240" w:lineRule="auto"/>
+              <w:ind w:left="432" w:leftChars="0" w:hanging="432" w:firstLineChars="0"/>
+              <w:jc w:val="left"/>
               <w:rPr>
                 <w:rFonts w:hint="default" w:ascii="Calibri" w:hAnsi="Calibri" w:eastAsia="Quattrocento Sans" w:cs="Calibri"/>
                 <w:b w:val="0"/>
@@ -9125,7 +9434,7 @@
         </w:tc>
         <w:tc>
           <w:tcPr>
-            <w:tcW w:w="3074" w:type="dxa"/>
+            <w:tcW w:w="3015" w:type="dxa"/>
             <w:vMerge w:val="continue"/>
             <w:vAlign w:val="center"/>
           </w:tcPr>
@@ -9145,7 +9454,7 @@
         </w:tc>
         <w:tc>
           <w:tcPr>
-            <w:tcW w:w="2467" w:type="dxa"/>
+            <w:tcW w:w="2433" w:type="dxa"/>
             <w:vMerge w:val="continue"/>
             <w:vAlign w:val="center"/>
           </w:tcPr>
@@ -9165,7 +9474,7 @@
         </w:tc>
         <w:tc>
           <w:tcPr>
-            <w:tcW w:w="1677" w:type="dxa"/>
+            <w:tcW w:w="1676" w:type="dxa"/>
             <w:vMerge w:val="continue"/>
             <w:vAlign w:val="center"/>
           </w:tcPr>
@@ -9216,7 +9525,7 @@
         </w:tc>
         <w:tc>
           <w:tcPr>
-            <w:tcW w:w="1472" w:type="dxa"/>
+            <w:tcW w:w="1458" w:type="dxa"/>
             <w:vMerge w:val="continue"/>
             <w:vAlign w:val="center"/>
           </w:tcPr>
@@ -9236,7 +9545,7 @@
         </w:tc>
         <w:tc>
           <w:tcPr>
-            <w:tcW w:w="2400" w:type="dxa"/>
+            <w:tcW w:w="2352" w:type="dxa"/>
             <w:vMerge w:val="continue"/>
             <w:vAlign w:val="center"/>
           </w:tcPr>
@@ -9307,7 +9616,9 @@
         </w:tc>
         <w:tc>
           <w:tcPr>
-            <w:tcW w:w="938" w:type="dxa"/>
+            <w:tcW w:w="1094" w:type="dxa"/>
+            <w:vMerge w:val="continue"/>
+            <w:tcBorders/>
             <w:vAlign w:val="center"/>
           </w:tcPr>
           <w:p>
@@ -9375,7 +9686,7 @@
         </w:tc>
         <w:tc>
           <w:tcPr>
-            <w:tcW w:w="3074" w:type="dxa"/>
+            <w:tcW w:w="3015" w:type="dxa"/>
             <w:vMerge w:val="restart"/>
             <w:vAlign w:val="center"/>
           </w:tcPr>
@@ -9422,7 +9733,7 @@
         </w:tc>
         <w:tc>
           <w:tcPr>
-            <w:tcW w:w="2467" w:type="dxa"/>
+            <w:tcW w:w="2433" w:type="dxa"/>
             <w:vMerge w:val="restart"/>
             <w:vAlign w:val="center"/>
           </w:tcPr>
@@ -9430,7 +9741,7 @@
             <w:pPr>
               <w:numPr>
                 <w:ilvl w:val="0"/>
-                <w:numId w:val="21"/>
+                <w:numId w:val="28"/>
               </w:numPr>
               <w:spacing w:after="0" w:line="240" w:lineRule="auto"/>
               <w:ind w:left="425" w:leftChars="0" w:hanging="425" w:firstLineChars="0"/>
@@ -9458,7 +9769,7 @@
             <w:pPr>
               <w:numPr>
                 <w:ilvl w:val="0"/>
-                <w:numId w:val="21"/>
+                <w:numId w:val="28"/>
               </w:numPr>
               <w:spacing w:after="0" w:line="240" w:lineRule="auto"/>
               <w:ind w:left="425" w:leftChars="0" w:hanging="425" w:firstLineChars="0"/>
@@ -9486,7 +9797,7 @@
             <w:pPr>
               <w:numPr>
                 <w:ilvl w:val="0"/>
-                <w:numId w:val="21"/>
+                <w:numId w:val="28"/>
               </w:numPr>
               <w:spacing w:after="0" w:line="240" w:lineRule="auto"/>
               <w:ind w:left="425" w:leftChars="0" w:hanging="425" w:firstLineChars="0"/>
@@ -9513,7 +9824,7 @@
         </w:tc>
         <w:tc>
           <w:tcPr>
-            <w:tcW w:w="1677" w:type="dxa"/>
+            <w:tcW w:w="1676" w:type="dxa"/>
             <w:vMerge w:val="restart"/>
             <w:vAlign w:val="center"/>
           </w:tcPr>
@@ -9577,7 +9888,7 @@
         </w:tc>
         <w:tc>
           <w:tcPr>
-            <w:tcW w:w="1472" w:type="dxa"/>
+            <w:tcW w:w="1458" w:type="dxa"/>
             <w:vMerge w:val="restart"/>
             <w:vAlign w:val="center"/>
           </w:tcPr>
@@ -9609,7 +9920,7 @@
         </w:tc>
         <w:tc>
           <w:tcPr>
-            <w:tcW w:w="2400" w:type="dxa"/>
+            <w:tcW w:w="2352" w:type="dxa"/>
             <w:vMerge w:val="restart"/>
             <w:vAlign w:val="center"/>
           </w:tcPr>
@@ -9617,7 +9928,7 @@
             <w:pPr>
               <w:numPr>
                 <w:ilvl w:val="0"/>
-                <w:numId w:val="22"/>
+                <w:numId w:val="29"/>
               </w:numPr>
               <w:spacing w:after="0" w:line="240" w:lineRule="auto"/>
               <w:ind w:left="425" w:leftChars="0" w:hanging="425" w:firstLineChars="0"/>
@@ -9639,7 +9950,7 @@
             <w:pPr>
               <w:numPr>
                 <w:ilvl w:val="0"/>
-                <w:numId w:val="22"/>
+                <w:numId w:val="29"/>
               </w:numPr>
               <w:spacing w:after="0" w:line="240" w:lineRule="auto"/>
               <w:ind w:left="425" w:leftChars="0" w:hanging="425" w:firstLineChars="0"/>
@@ -9661,7 +9972,7 @@
             <w:pPr>
               <w:numPr>
                 <w:ilvl w:val="0"/>
-                <w:numId w:val="22"/>
+                <w:numId w:val="29"/>
               </w:numPr>
               <w:spacing w:after="0" w:line="240" w:lineRule="auto"/>
               <w:ind w:left="425" w:leftChars="0" w:hanging="425" w:firstLineChars="0"/>
@@ -9745,21 +10056,57 @@
         </w:tc>
         <w:tc>
           <w:tcPr>
-            <w:tcW w:w="938" w:type="dxa"/>
-            <w:vAlign w:val="center"/>
-          </w:tcPr>
-          <w:p>
-            <w:pPr>
-              <w:spacing w:after="0" w:line="240" w:lineRule="auto"/>
-              <w:jc w:val="center"/>
-              <w:rPr>
-                <w:rFonts w:hint="default" w:ascii="Calibri" w:hAnsi="Calibri" w:eastAsia="Quattrocento Sans" w:cs="Calibri"/>
-                <w:b w:val="0"/>
-                <w:bCs/>
-                <w:sz w:val="22"/>
-                <w:szCs w:val="22"/>
-              </w:rPr>
-            </w:pPr>
+            <w:tcW w:w="1094" w:type="dxa"/>
+            <w:vAlign w:val="center"/>
+          </w:tcPr>
+          <w:p>
+            <w:pPr>
+              <w:numPr>
+                <w:ilvl w:val="0"/>
+                <w:numId w:val="30"/>
+              </w:numPr>
+              <w:spacing w:after="0" w:line="240" w:lineRule="auto"/>
+              <w:ind w:left="432" w:leftChars="0" w:hanging="432" w:firstLineChars="0"/>
+              <w:jc w:val="left"/>
+              <w:rPr>
+                <w:rFonts w:hint="default" w:ascii="Calibri" w:hAnsi="Calibri" w:eastAsia="Quattrocento Sans" w:cs="Calibri"/>
+                <w:b w:val="0"/>
+                <w:bCs/>
+                <w:sz w:val="22"/>
+                <w:szCs w:val="22"/>
+              </w:rPr>
+            </w:pPr>
+            <w:r>
+              <w:rPr>
+                <w:rFonts w:hint="default" w:eastAsia="Quattrocento Sans" w:cs="Calibri"/>
+                <w:b w:val="0"/>
+                <w:bCs/>
+                <w:sz w:val="22"/>
+                <w:szCs w:val="22"/>
+                <w:lang w:val="en"/>
+              </w:rPr>
+              <w:t>Hal. 741 - 797;</w:t>
+            </w:r>
+          </w:p>
+          <w:p>
+            <w:pPr>
+              <w:numPr>
+                <w:ilvl w:val="0"/>
+                <w:numId w:val="30"/>
+              </w:numPr>
+              <w:spacing w:after="0" w:line="240" w:lineRule="auto"/>
+              <w:ind w:left="432" w:leftChars="0" w:hanging="432" w:firstLineChars="0"/>
+              <w:jc w:val="left"/>
+              <w:rPr>
+                <w:rFonts w:hint="default" w:ascii="Calibri" w:hAnsi="Calibri" w:eastAsia="Quattrocento Sans" w:cs="Calibri"/>
+                <w:b w:val="0"/>
+                <w:bCs/>
+                <w:sz w:val="22"/>
+                <w:szCs w:val="22"/>
+              </w:rPr>
+            </w:pPr>
+            <w:bookmarkStart w:id="0" w:name="_GoBack"/>
+            <w:bookmarkEnd w:id="0"/>
           </w:p>
         </w:tc>
       </w:tr>
@@ -9815,7 +10162,7 @@
         </w:tc>
         <w:tc>
           <w:tcPr>
-            <w:tcW w:w="3074" w:type="dxa"/>
+            <w:tcW w:w="3015" w:type="dxa"/>
             <w:vMerge w:val="continue"/>
             <w:vAlign w:val="center"/>
           </w:tcPr>
@@ -9835,7 +10182,7 @@
         </w:tc>
         <w:tc>
           <w:tcPr>
-            <w:tcW w:w="2467" w:type="dxa"/>
+            <w:tcW w:w="2433" w:type="dxa"/>
             <w:vMerge w:val="continue"/>
             <w:vAlign w:val="center"/>
           </w:tcPr>
@@ -9855,7 +10202,7 @@
         </w:tc>
         <w:tc>
           <w:tcPr>
-            <w:tcW w:w="1677" w:type="dxa"/>
+            <w:tcW w:w="1676" w:type="dxa"/>
             <w:vMerge w:val="continue"/>
             <w:vAlign w:val="center"/>
           </w:tcPr>
@@ -9895,7 +10242,7 @@
         </w:tc>
         <w:tc>
           <w:tcPr>
-            <w:tcW w:w="1472" w:type="dxa"/>
+            <w:tcW w:w="1458" w:type="dxa"/>
             <w:vMerge w:val="continue"/>
             <w:vAlign w:val="center"/>
           </w:tcPr>
@@ -9915,7 +10262,7 @@
         </w:tc>
         <w:tc>
           <w:tcPr>
-            <w:tcW w:w="2400" w:type="dxa"/>
+            <w:tcW w:w="2352" w:type="dxa"/>
             <w:vMerge w:val="continue"/>
             <w:vAlign w:val="center"/>
           </w:tcPr>
@@ -9986,7 +10333,7 @@
         </w:tc>
         <w:tc>
           <w:tcPr>
-            <w:tcW w:w="938" w:type="dxa"/>
+            <w:tcW w:w="1094" w:type="dxa"/>
             <w:vAlign w:val="center"/>
           </w:tcPr>
           <w:p>
@@ -10130,7 +10477,7 @@
       <w:pPr>
         <w:numPr>
           <w:ilvl w:val="0"/>
-          <w:numId w:val="23"/>
+          <w:numId w:val="31"/>
         </w:numPr>
         <w:spacing w:after="0"/>
         <w:rPr>
@@ -10178,7 +10525,7 @@
       <w:pPr>
         <w:numPr>
           <w:ilvl w:val="0"/>
-          <w:numId w:val="23"/>
+          <w:numId w:val="31"/>
         </w:numPr>
         <w:spacing w:after="0"/>
         <w:rPr>
@@ -10226,7 +10573,7 @@
       <w:pPr>
         <w:numPr>
           <w:ilvl w:val="0"/>
-          <w:numId w:val="23"/>
+          <w:numId w:val="31"/>
         </w:numPr>
         <w:spacing w:after="0"/>
         <w:rPr>
@@ -10273,7 +10620,7 @@
       <w:pPr>
         <w:numPr>
           <w:ilvl w:val="0"/>
-          <w:numId w:val="23"/>
+          <w:numId w:val="31"/>
         </w:numPr>
         <w:spacing w:after="0"/>
         <w:rPr>
@@ -10356,7 +10703,7 @@
       <w:pPr>
         <w:numPr>
           <w:ilvl w:val="0"/>
-          <w:numId w:val="24"/>
+          <w:numId w:val="32"/>
         </w:numPr>
         <w:pBdr>
           <w:top w:val="none" w:color="auto" w:sz="0" w:space="0"/>
@@ -10435,7 +10782,7 @@
       <w:pPr>
         <w:numPr>
           <w:ilvl w:val="0"/>
-          <w:numId w:val="24"/>
+          <w:numId w:val="32"/>
         </w:numPr>
         <w:pBdr>
           <w:top w:val="none" w:color="auto" w:sz="0" w:space="0"/>
@@ -10476,7 +10823,7 @@
       <w:pPr>
         <w:numPr>
           <w:ilvl w:val="0"/>
-          <w:numId w:val="24"/>
+          <w:numId w:val="32"/>
         </w:numPr>
         <w:pBdr>
           <w:top w:val="none" w:color="auto" w:sz="0" w:space="0"/>
@@ -10574,7 +10921,7 @@
       <w:pPr>
         <w:numPr>
           <w:ilvl w:val="0"/>
-          <w:numId w:val="24"/>
+          <w:numId w:val="32"/>
         </w:numPr>
         <w:pBdr>
           <w:top w:val="none" w:color="auto" w:sz="0" w:space="0"/>
@@ -10615,7 +10962,7 @@
       <w:pPr>
         <w:numPr>
           <w:ilvl w:val="0"/>
-          <w:numId w:val="24"/>
+          <w:numId w:val="32"/>
         </w:numPr>
         <w:pBdr>
           <w:top w:val="none" w:color="auto" w:sz="0" w:space="0"/>
@@ -10713,7 +11060,7 @@
       <w:pPr>
         <w:numPr>
           <w:ilvl w:val="0"/>
-          <w:numId w:val="24"/>
+          <w:numId w:val="32"/>
         </w:numPr>
         <w:pBdr>
           <w:top w:val="none" w:color="auto" w:sz="0" w:space="0"/>
@@ -10782,7 +11129,7 @@
       <w:pPr>
         <w:numPr>
           <w:ilvl w:val="0"/>
-          <w:numId w:val="24"/>
+          <w:numId w:val="32"/>
         </w:numPr>
         <w:pBdr>
           <w:top w:val="none" w:color="auto" w:sz="0" w:space="0"/>
@@ -10851,7 +11198,7 @@
       <w:pPr>
         <w:numPr>
           <w:ilvl w:val="0"/>
-          <w:numId w:val="24"/>
+          <w:numId w:val="32"/>
         </w:numPr>
         <w:pBdr>
           <w:top w:val="none" w:color="auto" w:sz="0" w:space="0"/>
@@ -10920,7 +11267,7 @@
       <w:pPr>
         <w:numPr>
           <w:ilvl w:val="0"/>
-          <w:numId w:val="24"/>
+          <w:numId w:val="32"/>
         </w:numPr>
         <w:pBdr>
           <w:top w:val="none" w:color="auto" w:sz="0" w:space="0"/>
@@ -10989,7 +11336,7 @@
       <w:pPr>
         <w:numPr>
           <w:ilvl w:val="0"/>
-          <w:numId w:val="24"/>
+          <w:numId w:val="32"/>
         </w:numPr>
         <w:pBdr>
           <w:top w:val="none" w:color="auto" w:sz="0" w:space="0"/>
@@ -11200,6 +11547,12 @@
           <w:insideH w:val="single" w:color="000000" w:sz="4" w:space="0"/>
           <w:insideV w:val="single" w:color="000000" w:sz="4" w:space="0"/>
         </w:tblBorders>
+        <w:tblCellMar>
+          <w:top w:w="0" w:type="dxa"/>
+          <w:left w:w="115" w:type="dxa"/>
+          <w:bottom w:w="0" w:type="dxa"/>
+          <w:right w:w="115" w:type="dxa"/>
+        </w:tblCellMar>
       </w:tblPrEx>
       <w:trPr>
         <w:trHeight w:val="280" w:hRule="atLeast"/>
@@ -11451,6 +11804,12 @@
           <w:insideH w:val="single" w:color="000000" w:sz="4" w:space="0"/>
           <w:insideV w:val="single" w:color="000000" w:sz="4" w:space="0"/>
         </w:tblBorders>
+        <w:tblCellMar>
+          <w:top w:w="0" w:type="dxa"/>
+          <w:left w:w="115" w:type="dxa"/>
+          <w:bottom w:w="0" w:type="dxa"/>
+          <w:right w:w="115" w:type="dxa"/>
+        </w:tblCellMar>
       </w:tblPrEx>
       <w:trPr>
         <w:trHeight w:val="260" w:hRule="atLeast"/>
@@ -11639,6 +11998,12 @@
           <w:insideH w:val="single" w:color="000000" w:sz="4" w:space="0"/>
           <w:insideV w:val="single" w:color="000000" w:sz="4" w:space="0"/>
         </w:tblBorders>
+        <w:tblCellMar>
+          <w:top w:w="0" w:type="dxa"/>
+          <w:left w:w="115" w:type="dxa"/>
+          <w:bottom w:w="0" w:type="dxa"/>
+          <w:right w:w="115" w:type="dxa"/>
+        </w:tblCellMar>
       </w:tblPrEx>
       <w:trPr>
         <w:trHeight w:val="280" w:hRule="atLeast"/>
@@ -11803,6 +12168,12 @@
           <w:insideH w:val="single" w:color="000000" w:sz="4" w:space="0"/>
           <w:insideV w:val="single" w:color="000000" w:sz="4" w:space="0"/>
         </w:tblBorders>
+        <w:tblCellMar>
+          <w:top w:w="0" w:type="dxa"/>
+          <w:left w:w="115" w:type="dxa"/>
+          <w:bottom w:w="0" w:type="dxa"/>
+          <w:right w:w="115" w:type="dxa"/>
+        </w:tblCellMar>
       </w:tblPrEx>
       <w:trPr>
         <w:trHeight w:val="120" w:hRule="atLeast"/>
@@ -12052,6 +12423,26 @@
 <file path=word/numbering.xml><?xml version="1.0" encoding="utf-8"?>
 <w:numbering xmlns:wpc="http://schemas.microsoft.com/office/word/2010/wordprocessingCanvas" xmlns:mc="http://schemas.openxmlformats.org/markup-compatibility/2006" xmlns:o="urn:schemas-microsoft-com:office:office" xmlns:r="http://schemas.openxmlformats.org/officeDocument/2006/relationships" xmlns:m="http://schemas.openxmlformats.org/officeDocument/2006/math" xmlns:v="urn:schemas-microsoft-com:vml" xmlns:wp14="http://schemas.microsoft.com/office/word/2010/wordprocessingDrawing" xmlns:wp="http://schemas.openxmlformats.org/drawingml/2006/wordprocessingDrawing" xmlns:w10="urn:schemas-microsoft-com:office:word" xmlns:w="http://schemas.openxmlformats.org/wordprocessingml/2006/main" xmlns:w14="http://schemas.microsoft.com/office/word/2010/wordml" xmlns:wpg="http://schemas.microsoft.com/office/word/2010/wordprocessingGroup" xmlns:wpi="http://schemas.microsoft.com/office/word/2010/wordprocessingInk" xmlns:wne="http://schemas.microsoft.com/office/word/2006/wordml" xmlns:wps="http://schemas.microsoft.com/office/word/2010/wordprocessingShape" xmlns:wpsCustomData="http://www.wps.cn/officeDocument/2013/wpsCustomData" mc:Ignorable="w14 wp14">
   <w:abstractNum w:abstractNumId="0">
+    <w:nsid w:val="9FFD0E37"/>
+    <w:multiLevelType w:val="singleLevel"/>
+    <w:tmpl w:val="9FFD0E37"/>
+    <w:lvl w:ilvl="0" w:tentative="0">
+      <w:start w:val="1"/>
+      <w:numFmt w:val="decimal"/>
+      <w:lvlText w:val="[%1]"/>
+      <w:lvlJc w:val="left"/>
+      <w:pPr>
+        <w:tabs>
+          <w:tab w:val="left" w:pos="432"/>
+        </w:tabs>
+        <w:ind w:left="432" w:leftChars="0" w:hanging="432" w:firstLineChars="0"/>
+      </w:pPr>
+      <w:rPr>
+        <w:rFonts w:hint="default"/>
+      </w:rPr>
+    </w:lvl>
+  </w:abstractNum>
+  <w:abstractNum w:abstractNumId="1">
     <w:nsid w:val="AC7C8C11"/>
     <w:multiLevelType w:val="multilevel"/>
     <w:tmpl w:val="AC7C8C11"/>
@@ -12191,7 +12582,7 @@
       </w:rPr>
     </w:lvl>
   </w:abstractNum>
-  <w:abstractNum w:abstractNumId="1">
+  <w:abstractNum w:abstractNumId="2">
     <w:nsid w:val="B7AD69B3"/>
     <w:multiLevelType w:val="singleLevel"/>
     <w:tmpl w:val="B7AD69B3"/>
@@ -12211,7 +12602,47 @@
       </w:rPr>
     </w:lvl>
   </w:abstractNum>
-  <w:abstractNum w:abstractNumId="2">
+  <w:abstractNum w:abstractNumId="3">
+    <w:nsid w:val="BBEFED9A"/>
+    <w:multiLevelType w:val="singleLevel"/>
+    <w:tmpl w:val="BBEFED9A"/>
+    <w:lvl w:ilvl="0" w:tentative="0">
+      <w:start w:val="1"/>
+      <w:numFmt w:val="decimal"/>
+      <w:lvlText w:val="[%1]"/>
+      <w:lvlJc w:val="left"/>
+      <w:pPr>
+        <w:tabs>
+          <w:tab w:val="left" w:pos="432"/>
+        </w:tabs>
+        <w:ind w:left="432" w:leftChars="0" w:hanging="432" w:firstLineChars="0"/>
+      </w:pPr>
+      <w:rPr>
+        <w:rFonts w:hint="default"/>
+      </w:rPr>
+    </w:lvl>
+  </w:abstractNum>
+  <w:abstractNum w:abstractNumId="4">
+    <w:nsid w:val="BBFA512B"/>
+    <w:multiLevelType w:val="singleLevel"/>
+    <w:tmpl w:val="BBFA512B"/>
+    <w:lvl w:ilvl="0" w:tentative="0">
+      <w:start w:val="1"/>
+      <w:numFmt w:val="decimal"/>
+      <w:lvlText w:val="[%1]"/>
+      <w:lvlJc w:val="left"/>
+      <w:pPr>
+        <w:tabs>
+          <w:tab w:val="left" w:pos="432"/>
+        </w:tabs>
+        <w:ind w:left="432" w:leftChars="0" w:hanging="432" w:firstLineChars="0"/>
+      </w:pPr>
+      <w:rPr>
+        <w:rFonts w:hint="default"/>
+      </w:rPr>
+    </w:lvl>
+  </w:abstractNum>
+  <w:abstractNum w:abstractNumId="5">
     <w:nsid w:val="BF3F983D"/>
     <w:multiLevelType w:val="singleLevel"/>
     <w:tmpl w:val="BF3F983D"/>
@@ -12231,7 +12662,7 @@
       </w:rPr>
     </w:lvl>
   </w:abstractNum>
-  <w:abstractNum w:abstractNumId="3">
+  <w:abstractNum w:abstractNumId="6">
     <w:nsid w:val="BF6AF41F"/>
     <w:multiLevelType w:val="singleLevel"/>
     <w:tmpl w:val="BF6AF41F"/>
@@ -12251,7 +12682,7 @@
       </w:rPr>
     </w:lvl>
   </w:abstractNum>
-  <w:abstractNum w:abstractNumId="4">
+  <w:abstractNum w:abstractNumId="7">
     <w:nsid w:val="CEFF056E"/>
     <w:multiLevelType w:val="singleLevel"/>
     <w:tmpl w:val="CEFF056E"/>
@@ -12271,7 +12702,7 @@
       </w:rPr>
     </w:lvl>
   </w:abstractNum>
-  <w:abstractNum w:abstractNumId="5">
+  <w:abstractNum w:abstractNumId="8">
     <w:nsid w:val="D15C294A"/>
     <w:multiLevelType w:val="singleLevel"/>
     <w:tmpl w:val="D15C294A"/>
@@ -12291,7 +12722,27 @@
       </w:rPr>
     </w:lvl>
   </w:abstractNum>
-  <w:abstractNum w:abstractNumId="6">
+  <w:abstractNum w:abstractNumId="9">
+    <w:nsid w:val="D5FF851B"/>
+    <w:multiLevelType w:val="singleLevel"/>
+    <w:tmpl w:val="D5FF851B"/>
+    <w:lvl w:ilvl="0" w:tentative="0">
+      <w:start w:val="1"/>
+      <w:numFmt w:val="decimal"/>
+      <w:lvlText w:val="[%1]"/>
+      <w:lvlJc w:val="left"/>
+      <w:pPr>
+        <w:tabs>
+          <w:tab w:val="left" w:pos="432"/>
+        </w:tabs>
+        <w:ind w:left="432" w:leftChars="0" w:hanging="432" w:firstLineChars="0"/>
+      </w:pPr>
+      <w:rPr>
+        <w:rFonts w:hint="default"/>
+      </w:rPr>
+    </w:lvl>
+  </w:abstractNum>
+  <w:abstractNum w:abstractNumId="10">
     <w:nsid w:val="DA772AAE"/>
     <w:multiLevelType w:val="singleLevel"/>
     <w:tmpl w:val="DA772AAE"/>
@@ -12311,7 +12762,7 @@
       </w:rPr>
     </w:lvl>
   </w:abstractNum>
-  <w:abstractNum w:abstractNumId="7">
+  <w:abstractNum w:abstractNumId="11">
     <w:nsid w:val="DBEE2060"/>
     <w:multiLevelType w:val="singleLevel"/>
     <w:tmpl w:val="DBEE2060"/>
@@ -12331,7 +12782,7 @@
       </w:rPr>
     </w:lvl>
   </w:abstractNum>
-  <w:abstractNum w:abstractNumId="8">
+  <w:abstractNum w:abstractNumId="12">
     <w:nsid w:val="DECF673D"/>
     <w:multiLevelType w:val="multilevel"/>
     <w:tmpl w:val="DECF673D"/>
@@ -12417,7 +12868,7 @@
       </w:pPr>
     </w:lvl>
   </w:abstractNum>
-  <w:abstractNum w:abstractNumId="9">
+  <w:abstractNum w:abstractNumId="13">
     <w:nsid w:val="DEE670C9"/>
     <w:multiLevelType w:val="singleLevel"/>
     <w:tmpl w:val="DEE670C9"/>
@@ -12437,7 +12888,27 @@
       </w:rPr>
     </w:lvl>
   </w:abstractNum>
-  <w:abstractNum w:abstractNumId="10">
+  <w:abstractNum w:abstractNumId="14">
+    <w:nsid w:val="E6F7E4BA"/>
+    <w:multiLevelType w:val="singleLevel"/>
+    <w:tmpl w:val="E6F7E4BA"/>
+    <w:lvl w:ilvl="0" w:tentative="0">
+      <w:start w:val="1"/>
+      <w:numFmt w:val="decimal"/>
+      <w:lvlText w:val="[%1]"/>
+      <w:lvlJc w:val="left"/>
+      <w:pPr>
+        <w:tabs>
+          <w:tab w:val="left" w:pos="432"/>
+        </w:tabs>
+        <w:ind w:left="432" w:leftChars="0" w:hanging="432" w:firstLineChars="0"/>
+      </w:pPr>
+      <w:rPr>
+        <w:rFonts w:hint="default"/>
+      </w:rPr>
+    </w:lvl>
+  </w:abstractNum>
+  <w:abstractNum w:abstractNumId="15">
     <w:nsid w:val="E9344BEE"/>
     <w:multiLevelType w:val="multilevel"/>
     <w:tmpl w:val="E9344BEE"/>
@@ -12523,7 +12994,27 @@
       </w:pPr>
     </w:lvl>
   </w:abstractNum>
-  <w:abstractNum w:abstractNumId="11">
+  <w:abstractNum w:abstractNumId="16">
+    <w:nsid w:val="EFBF5E7F"/>
+    <w:multiLevelType w:val="singleLevel"/>
+    <w:tmpl w:val="EFBF5E7F"/>
+    <w:lvl w:ilvl="0" w:tentative="0">
+      <w:start w:val="1"/>
+      <w:numFmt w:val="decimal"/>
+      <w:lvlText w:val="[%1]"/>
+      <w:lvlJc w:val="left"/>
+      <w:pPr>
+        <w:tabs>
+          <w:tab w:val="left" w:pos="432"/>
+        </w:tabs>
+        <w:ind w:left="432" w:leftChars="0" w:hanging="432" w:firstLineChars="0"/>
+      </w:pPr>
+      <w:rPr>
+        <w:rFonts w:hint="default"/>
+      </w:rPr>
+    </w:lvl>
+  </w:abstractNum>
+  <w:abstractNum w:abstractNumId="17">
     <w:nsid w:val="FDAD10C0"/>
     <w:multiLevelType w:val="singleLevel"/>
     <w:tmpl w:val="FDAD10C0"/>
@@ -12543,7 +13034,7 @@
       </w:rPr>
     </w:lvl>
   </w:abstractNum>
-  <w:abstractNum w:abstractNumId="12">
+  <w:abstractNum w:abstractNumId="18">
     <w:nsid w:val="FDF40994"/>
     <w:multiLevelType w:val="singleLevel"/>
     <w:tmpl w:val="FDF40994"/>
@@ -12563,7 +13054,7 @@
       </w:rPr>
     </w:lvl>
   </w:abstractNum>
-  <w:abstractNum w:abstractNumId="13">
+  <w:abstractNum w:abstractNumId="19">
     <w:nsid w:val="FFFC0AB9"/>
     <w:multiLevelType w:val="singleLevel"/>
     <w:tmpl w:val="FFFC0AB9"/>
@@ -12583,7 +13074,7 @@
       </w:rPr>
     </w:lvl>
   </w:abstractNum>
-  <w:abstractNum w:abstractNumId="14">
+  <w:abstractNum w:abstractNumId="20">
     <w:nsid w:val="091E58B5"/>
     <w:multiLevelType w:val="singleLevel"/>
     <w:tmpl w:val="091E58B5"/>
@@ -12603,7 +13094,7 @@
       </w:rPr>
     </w:lvl>
   </w:abstractNum>
-  <w:abstractNum w:abstractNumId="15">
+  <w:abstractNum w:abstractNumId="21">
     <w:nsid w:val="2A8B4B33"/>
     <w:multiLevelType w:val="multilevel"/>
     <w:tmpl w:val="2A8B4B33"/>
@@ -12716,7 +13207,7 @@
       </w:rPr>
     </w:lvl>
   </w:abstractNum>
-  <w:abstractNum w:abstractNumId="16">
+  <w:abstractNum w:abstractNumId="22">
     <w:nsid w:val="2FF79327"/>
     <w:multiLevelType w:val="singleLevel"/>
     <w:tmpl w:val="2FF79327"/>
@@ -12736,7 +13227,7 @@
       </w:rPr>
     </w:lvl>
   </w:abstractNum>
-  <w:abstractNum w:abstractNumId="17">
+  <w:abstractNum w:abstractNumId="23">
     <w:nsid w:val="3E776501"/>
     <w:multiLevelType w:val="singleLevel"/>
     <w:tmpl w:val="3E776501"/>
@@ -12756,7 +13247,27 @@
       </w:rPr>
     </w:lvl>
   </w:abstractNum>
-  <w:abstractNum w:abstractNumId="18">
+  <w:abstractNum w:abstractNumId="24">
+    <w:nsid w:val="4FF02152"/>
+    <w:multiLevelType w:val="singleLevel"/>
+    <w:tmpl w:val="4FF02152"/>
+    <w:lvl w:ilvl="0" w:tentative="0">
+      <w:start w:val="1"/>
+      <w:numFmt w:val="decimal"/>
+      <w:lvlText w:val="[%1]"/>
+      <w:lvlJc w:val="left"/>
+      <w:pPr>
+        <w:tabs>
+          <w:tab w:val="left" w:pos="432"/>
+        </w:tabs>
+        <w:ind w:left="432" w:leftChars="0" w:hanging="432" w:firstLineChars="0"/>
+      </w:pPr>
+      <w:rPr>
+        <w:rFonts w:hint="default"/>
+      </w:rPr>
+    </w:lvl>
+  </w:abstractNum>
+  <w:abstractNum w:abstractNumId="25">
     <w:nsid w:val="57695BBE"/>
     <w:multiLevelType w:val="singleLevel"/>
     <w:tmpl w:val="57695BBE"/>
@@ -12776,7 +13287,7 @@
       </w:rPr>
     </w:lvl>
   </w:abstractNum>
-  <w:abstractNum w:abstractNumId="19">
+  <w:abstractNum w:abstractNumId="26">
     <w:nsid w:val="5FD53A52"/>
     <w:multiLevelType w:val="multilevel"/>
     <w:tmpl w:val="5FD53A52"/>
@@ -12886,7 +13397,7 @@
       </w:rPr>
     </w:lvl>
   </w:abstractNum>
-  <w:abstractNum w:abstractNumId="20">
+  <w:abstractNum w:abstractNumId="27">
     <w:nsid w:val="5FEE0343"/>
     <w:multiLevelType w:val="singleLevel"/>
     <w:tmpl w:val="5FEE0343"/>
@@ -12906,7 +13417,7 @@
       </w:rPr>
     </w:lvl>
   </w:abstractNum>
-  <w:abstractNum w:abstractNumId="21">
+  <w:abstractNum w:abstractNumId="28">
     <w:nsid w:val="647823A6"/>
     <w:multiLevelType w:val="multilevel"/>
     <w:tmpl w:val="647823A6"/>
@@ -12992,7 +13503,7 @@
       </w:pPr>
     </w:lvl>
   </w:abstractNum>
-  <w:abstractNum w:abstractNumId="22">
+  <w:abstractNum w:abstractNumId="29">
     <w:nsid w:val="72FCCEAC"/>
     <w:multiLevelType w:val="singleLevel"/>
     <w:tmpl w:val="72FCCEAC"/>
@@ -13012,7 +13523,27 @@
       </w:rPr>
     </w:lvl>
   </w:abstractNum>
-  <w:abstractNum w:abstractNumId="23">
+  <w:abstractNum w:abstractNumId="30">
+    <w:nsid w:val="7C6F5EDD"/>
+    <w:multiLevelType w:val="singleLevel"/>
+    <w:tmpl w:val="7C6F5EDD"/>
+    <w:lvl w:ilvl="0" w:tentative="0">
+      <w:start w:val="1"/>
+      <w:numFmt w:val="decimal"/>
+      <w:lvlText w:val="[%1]"/>
+      <w:lvlJc w:val="left"/>
+      <w:pPr>
+        <w:tabs>
+          <w:tab w:val="left" w:pos="432"/>
+        </w:tabs>
+        <w:ind w:left="432" w:leftChars="0" w:hanging="432" w:firstLineChars="0"/>
+      </w:pPr>
+      <w:rPr>
+        <w:rFonts w:hint="default"/>
+      </w:rPr>
+    </w:lvl>
+  </w:abstractNum>
+  <w:abstractNum w:abstractNumId="31">
     <w:nsid w:val="7FFFE9D3"/>
     <w:multiLevelType w:val="singleLevel"/>
     <w:tmpl w:val="7FFFE9D3"/>
@@ -13033,76 +13564,100 @@
     </w:lvl>
   </w:abstractNum>
   <w:num w:numId="1">
+    <w:abstractNumId w:val="1"/>
+  </w:num>
+  <w:num w:numId="2">
+    <w:abstractNumId w:val="7"/>
+  </w:num>
+  <w:num w:numId="3">
+    <w:abstractNumId w:val="2"/>
+  </w:num>
+  <w:num w:numId="4">
+    <w:abstractNumId w:val="15"/>
+  </w:num>
+  <w:num w:numId="5">
+    <w:abstractNumId w:val="28"/>
+  </w:num>
+  <w:num w:numId="6">
+    <w:abstractNumId w:val="12"/>
+  </w:num>
+  <w:num w:numId="7">
+    <w:abstractNumId w:val="13"/>
+  </w:num>
+  <w:num w:numId="8">
+    <w:abstractNumId w:val="31"/>
+  </w:num>
+  <w:num w:numId="9">
+    <w:abstractNumId w:val="4"/>
+  </w:num>
+  <w:num w:numId="10">
+    <w:abstractNumId w:val="6"/>
+  </w:num>
+  <w:num w:numId="11">
+    <w:abstractNumId w:val="25"/>
+  </w:num>
+  <w:num w:numId="12">
+    <w:abstractNumId w:val="9"/>
+  </w:num>
+  <w:num w:numId="13">
+    <w:abstractNumId w:val="5"/>
+  </w:num>
+  <w:num w:numId="14">
+    <w:abstractNumId w:val="8"/>
+  </w:num>
+  <w:num w:numId="15">
+    <w:abstractNumId w:val="24"/>
+  </w:num>
+  <w:num w:numId="16">
+    <w:abstractNumId w:val="23"/>
+  </w:num>
+  <w:num w:numId="17">
+    <w:abstractNumId w:val="27"/>
+  </w:num>
+  <w:num w:numId="18">
     <w:abstractNumId w:val="0"/>
   </w:num>
-  <w:num w:numId="2">
-    <w:abstractNumId w:val="4"/>
-  </w:num>
-  <w:num w:numId="3">
-    <w:abstractNumId w:val="1"/>
-  </w:num>
-  <w:num w:numId="4">
-    <w:abstractNumId w:val="10"/>
-  </w:num>
-  <w:num w:numId="5">
-    <w:abstractNumId w:val="21"/>
-  </w:num>
-  <w:num w:numId="6">
-    <w:abstractNumId w:val="8"/>
-  </w:num>
-  <w:num w:numId="7">
-    <w:abstractNumId w:val="9"/>
-  </w:num>
-  <w:num w:numId="8">
-    <w:abstractNumId w:val="23"/>
-  </w:num>
-  <w:num w:numId="9">
-    <w:abstractNumId w:val="3"/>
-  </w:num>
-  <w:num w:numId="10">
+  <w:num w:numId="19">
     <w:abstractNumId w:val="18"/>
-  </w:num>
-  <w:num w:numId="11">
-    <w:abstractNumId w:val="2"/>
-  </w:num>
-  <w:num w:numId="12">
-    <w:abstractNumId w:val="5"/>
-  </w:num>
-  <w:num w:numId="13">
-    <w:abstractNumId w:val="17"/>
-  </w:num>
-  <w:num w:numId="14">
-    <w:abstractNumId w:val="20"/>
-  </w:num>
-  <w:num w:numId="15">
-    <w:abstractNumId w:val="12"/>
-  </w:num>
-  <w:num w:numId="16">
-    <w:abstractNumId w:val="7"/>
-  </w:num>
-  <w:num w:numId="17">
-    <w:abstractNumId w:val="22"/>
-  </w:num>
-  <w:num w:numId="18">
-    <w:abstractNumId w:val="6"/>
-  </w:num>
-  <w:num w:numId="19">
-    <w:abstractNumId w:val="13"/>
   </w:num>
   <w:num w:numId="20">
     <w:abstractNumId w:val="11"/>
   </w:num>
   <w:num w:numId="21">
+    <w:abstractNumId w:val="14"/>
+  </w:num>
+  <w:num w:numId="22">
+    <w:abstractNumId w:val="29"/>
+  </w:num>
+  <w:num w:numId="23">
+    <w:abstractNumId w:val="10"/>
+  </w:num>
+  <w:num w:numId="24">
     <w:abstractNumId w:val="16"/>
   </w:num>
-  <w:num w:numId="22">
-    <w:abstractNumId w:val="14"/>
-  </w:num>
-  <w:num w:numId="23">
+  <w:num w:numId="25">
     <w:abstractNumId w:val="19"/>
   </w:num>
-  <w:num w:numId="24">
-    <w:abstractNumId w:val="15"/>
+  <w:num w:numId="26">
+    <w:abstractNumId w:val="17"/>
+  </w:num>
+  <w:num w:numId="27">
+    <w:abstractNumId w:val="3"/>
+  </w:num>
+  <w:num w:numId="28">
+    <w:abstractNumId w:val="22"/>
+  </w:num>
+  <w:num w:numId="29">
+    <w:abstractNumId w:val="20"/>
+  </w:num>
+  <w:num w:numId="30">
+    <w:abstractNumId w:val="30"/>
+  </w:num>
+  <w:num w:numId="31">
+    <w:abstractNumId w:val="26"/>
+  </w:num>
+  <w:num w:numId="32">
+    <w:abstractNumId w:val="21"/>
   </w:num>
 </w:numbering>
 </file>

</xml_diff>

<commit_message>
tambah peta kompetensi ke RPS
</commit_message>
<xml_diff>
--- a/Silabus/04_-_TE201416_-_Sinyal_dan_Sistem_RPS.docx
+++ b/Silabus/04_-_TE201416_-_Sinyal_dan_Sistem_RPS.docx
@@ -59,12 +59,6 @@
             <w:insideH w:val="single" w:color="000000" w:sz="4" w:space="0"/>
             <w:insideV w:val="single" w:color="000000" w:sz="4" w:space="0"/>
           </w:tblBorders>
-          <w:tblCellMar>
-            <w:top w:w="0" w:type="dxa"/>
-            <w:left w:w="115" w:type="dxa"/>
-            <w:bottom w:w="0" w:type="dxa"/>
-            <w:right w:w="115" w:type="dxa"/>
-          </w:tblCellMar>
         </w:tblPrEx>
         <w:trPr>
           <w:jc w:val="center"/>
@@ -389,12 +383,6 @@
             <w:insideH w:val="single" w:color="000000" w:sz="4" w:space="0"/>
             <w:insideV w:val="single" w:color="000000" w:sz="4" w:space="0"/>
           </w:tblBorders>
-          <w:tblCellMar>
-            <w:top w:w="0" w:type="dxa"/>
-            <w:left w:w="115" w:type="dxa"/>
-            <w:bottom w:w="0" w:type="dxa"/>
-            <w:right w:w="115" w:type="dxa"/>
-          </w:tblCellMar>
         </w:tblPrEx>
         <w:trPr>
           <w:jc w:val="center"/>
@@ -3358,13 +3346,64 @@
     </w:p>
     <w:p>
       <w:pPr>
-        <w:spacing w:after="0" w:line="360" w:lineRule="auto"/>
         <w:jc w:val="center"/>
         <w:rPr>
           <w:rFonts w:ascii="Quattrocento Sans" w:hAnsi="Quattrocento Sans" w:eastAsia="Quattrocento Sans" w:cs="Quattrocento Sans"/>
           <w:b/>
         </w:rPr>
       </w:pPr>
+      <w:r>
+        <w:rPr>
+          <w:rFonts w:ascii="Quattrocento Sans" w:hAnsi="Quattrocento Sans" w:eastAsia="Quattrocento Sans" w:cs="Quattrocento Sans"/>
+          <w:b/>
+        </w:rPr>
+        <w:drawing>
+          <wp:inline distT="0" distB="0" distL="114300" distR="114300">
+            <wp:extent cx="5921375" cy="5351780"/>
+            <wp:effectExtent l="0" t="0" r="3175" b="1270"/>
+            <wp:docPr id="1" name="Picture 1" descr="Peta_Kompetensi"/>
+            <wp:cNvGraphicFramePr>
+              <a:graphicFrameLocks xmlns:a="http://schemas.openxmlformats.org/drawingml/2006/main" noChangeAspect="true"/>
+            </wp:cNvGraphicFramePr>
+            <a:graphic xmlns:a="http://schemas.openxmlformats.org/drawingml/2006/main">
+              <a:graphicData uri="http://schemas.openxmlformats.org/drawingml/2006/picture">
+                <pic:pic xmlns:pic="http://schemas.openxmlformats.org/drawingml/2006/picture">
+                  <pic:nvPicPr>
+                    <pic:cNvPr id="1" name="Picture 1" descr="Peta_Kompetensi"/>
+                    <pic:cNvPicPr>
+                      <a:picLocks noChangeAspect="true"/>
+                    </pic:cNvPicPr>
+                  </pic:nvPicPr>
+                  <pic:blipFill>
+                    <a:blip r:embed="rId9"/>
+                    <a:stretch>
+                      <a:fillRect/>
+                    </a:stretch>
+                  </pic:blipFill>
+                  <pic:spPr>
+                    <a:xfrm>
+                      <a:off x="0" y="0"/>
+                      <a:ext cx="5921375" cy="5351780"/>
+                    </a:xfrm>
+                    <a:prstGeom prst="rect">
+                      <a:avLst/>
+                    </a:prstGeom>
+                  </pic:spPr>
+                </pic:pic>
+              </a:graphicData>
+            </a:graphic>
+          </wp:inline>
+        </w:drawing>
+      </w:r>
+      <w:r>
+        <w:rPr>
+          <w:rFonts w:ascii="Quattrocento Sans" w:hAnsi="Quattrocento Sans" w:eastAsia="Quattrocento Sans" w:cs="Quattrocento Sans"/>
+          <w:b/>
+        </w:rPr>
+        <w:br w:type="page"/>
+      </w:r>
+      <w:bookmarkStart w:id="0" w:name="_GoBack"/>
+      <w:bookmarkEnd w:id="0"/>
     </w:p>
     <w:p>
       <w:pPr>
@@ -3374,8 +3413,6 @@
           <w:b/>
         </w:rPr>
       </w:pPr>
-      <w:bookmarkStart w:id="0" w:name="_GoBack"/>
-      <w:bookmarkEnd w:id="0"/>
       <w:r>
         <w:rPr>
           <w:rFonts w:ascii="Quattrocento Sans" w:hAnsi="Quattrocento Sans" w:eastAsia="Quattrocento Sans" w:cs="Quattrocento Sans"/>
@@ -3864,7 +3901,6 @@
           <w:tcPr>
             <w:tcW w:w="892" w:type="dxa"/>
             <w:vMerge w:val="continue"/>
-            <w:tcBorders/>
           </w:tcPr>
           <w:p>
             <w:pPr>
@@ -3882,7 +3918,6 @@
           <w:tcPr>
             <w:tcW w:w="1094" w:type="dxa"/>
             <w:vMerge w:val="continue"/>
-            <w:tcBorders/>
           </w:tcPr>
           <w:p>
             <w:pPr>
@@ -5868,7 +5903,6 @@
           <w:tcPr>
             <w:tcW w:w="1094" w:type="dxa"/>
             <w:vMerge w:val="continue"/>
-            <w:tcBorders/>
             <w:vAlign w:val="center"/>
           </w:tcPr>
           <w:p>
@@ -6569,7 +6603,6 @@
           <w:tcPr>
             <w:tcW w:w="1094" w:type="dxa"/>
             <w:vMerge w:val="continue"/>
-            <w:tcBorders/>
             <w:vAlign w:val="center"/>
           </w:tcPr>
           <w:p>
@@ -7296,7 +7329,6 @@
           <w:tcPr>
             <w:tcW w:w="1094" w:type="dxa"/>
             <w:vMerge w:val="continue"/>
-            <w:tcBorders/>
             <w:vAlign w:val="center"/>
           </w:tcPr>
           <w:p>
@@ -8778,7 +8810,6 @@
           <w:tcPr>
             <w:tcW w:w="1094" w:type="dxa"/>
             <w:vMerge w:val="continue"/>
-            <w:tcBorders/>
             <w:vAlign w:val="center"/>
           </w:tcPr>
           <w:p>
@@ -9572,7 +9603,6 @@
           <w:tcPr>
             <w:tcW w:w="1094" w:type="dxa"/>
             <w:vMerge w:val="continue"/>
-            <w:tcBorders/>
             <w:vAlign w:val="center"/>
           </w:tcPr>
           <w:p>
@@ -11499,12 +11529,6 @@
           <w:insideH w:val="single" w:color="000000" w:sz="4" w:space="0"/>
           <w:insideV w:val="single" w:color="000000" w:sz="4" w:space="0"/>
         </w:tblBorders>
-        <w:tblCellMar>
-          <w:top w:w="0" w:type="dxa"/>
-          <w:left w:w="115" w:type="dxa"/>
-          <w:bottom w:w="0" w:type="dxa"/>
-          <w:right w:w="115" w:type="dxa"/>
-        </w:tblCellMar>
       </w:tblPrEx>
       <w:trPr>
         <w:trHeight w:val="280" w:hRule="atLeast"/>
@@ -13655,8 +13679,8 @@
     <w:lsdException w:uiPriority="99" w:name="Normal Indent"/>
     <w:lsdException w:uiPriority="99" w:name="footnote text"/>
     <w:lsdException w:uiPriority="99" w:name="annotation text"/>
-    <w:lsdException w:uiPriority="99" w:semiHidden="0" w:name="header"/>
-    <w:lsdException w:uiPriority="99" w:semiHidden="0" w:name="footer"/>
+    <w:lsdException w:qFormat="1" w:uiPriority="99" w:semiHidden="0" w:name="header"/>
+    <w:lsdException w:qFormat="1" w:uiPriority="99" w:semiHidden="0" w:name="footer"/>
     <w:lsdException w:uiPriority="99" w:name="index heading"/>
     <w:lsdException w:qFormat="1" w:uiPriority="35" w:name="caption"/>
     <w:lsdException w:uiPriority="99" w:name="table of figures"/>
@@ -13689,7 +13713,7 @@
     <w:lsdException w:qFormat="1" w:unhideWhenUsed="0" w:uiPriority="10" w:semiHidden="0" w:name="Title"/>
     <w:lsdException w:uiPriority="99" w:name="Closing"/>
     <w:lsdException w:uiPriority="99" w:name="Signature"/>
-    <w:lsdException w:uiPriority="1" w:name="Default Paragraph Font"/>
+    <w:lsdException w:qFormat="1" w:uiPriority="1" w:name="Default Paragraph Font"/>
     <w:lsdException w:uiPriority="99" w:name="Body Text"/>
     <w:lsdException w:uiPriority="99" w:name="Body Text Indent"/>
     <w:lsdException w:uiPriority="99" w:name="List Continue"/>
@@ -13772,7 +13796,7 @@
     <w:lsdException w:uiPriority="99" w:name="Table Web 2"/>
     <w:lsdException w:uiPriority="99" w:name="Table Web 3"/>
     <w:lsdException w:uiPriority="99" w:name="Balloon Text"/>
-    <w:lsdException w:unhideWhenUsed="0" w:uiPriority="39" w:semiHidden="0" w:name="Table Grid"/>
+    <w:lsdException w:qFormat="1" w:unhideWhenUsed="0" w:uiPriority="39" w:semiHidden="0" w:name="Table Grid"/>
     <w:lsdException w:uiPriority="99" w:name="Table Theme"/>
     <w:lsdException w:unhideWhenUsed="0" w:uiPriority="60" w:semiHidden="0" w:name="Light Shading"/>
     <w:lsdException w:unhideWhenUsed="0" w:uiPriority="61" w:semiHidden="0" w:name="Light List"/>
@@ -14008,6 +14032,7 @@
     <w:name w:val="Default Paragraph Font"/>
     <w:semiHidden/>
     <w:unhideWhenUsed/>
+    <w:qFormat/>
     <w:uiPriority w:val="1"/>
   </w:style>
   <w:style w:type="table" w:default="1" w:styleId="9">
@@ -14029,6 +14054,7 @@
     <w:basedOn w:val="1"/>
     <w:link w:val="19"/>
     <w:unhideWhenUsed/>
+    <w:qFormat/>
     <w:uiPriority w:val="99"/>
     <w:pPr>
       <w:tabs>
@@ -14043,6 +14069,7 @@
     <w:basedOn w:val="1"/>
     <w:link w:val="18"/>
     <w:unhideWhenUsed/>
+    <w:qFormat/>
     <w:uiPriority w:val="99"/>
     <w:pPr>
       <w:tabs>
@@ -14074,6 +14101,7 @@
   <w:style w:type="table" w:styleId="13">
     <w:name w:val="Table Grid"/>
     <w:basedOn w:val="9"/>
+    <w:qFormat/>
     <w:uiPriority w:val="39"/>
     <w:pPr>
       <w:spacing w:after="0" w:line="240" w:lineRule="auto"/>
@@ -14120,6 +14148,7 @@
   <w:style w:type="table" w:customStyle="1" w:styleId="16">
     <w:name w:val="_Style 12"/>
     <w:basedOn w:val="9"/>
+    <w:qFormat/>
     <w:uiPriority w:val="0"/>
     <w:pPr>
       <w:spacing w:after="0" w:line="240" w:lineRule="auto"/>
@@ -14128,6 +14157,7 @@
   <w:style w:type="table" w:customStyle="1" w:styleId="17">
     <w:name w:val="_Style 13"/>
     <w:basedOn w:val="9"/>
+    <w:qFormat/>
     <w:uiPriority w:val="0"/>
     <w:tblPr>
       <w:tblCellMar>
@@ -14146,6 +14176,7 @@
     <w:name w:val="Footer Char"/>
     <w:basedOn w:val="8"/>
     <w:link w:val="10"/>
+    <w:qFormat/>
     <w:uiPriority w:val="99"/>
   </w:style>
   <w:style w:type="paragraph" w:styleId="20">

</xml_diff>